<commit_message>
comment to Gear... is added
Nagyon jó lett
</commit_message>
<xml_diff>
--- a/Gearboxes_for_EVs.docx
+++ b/Gearboxes_for_EVs.docx
@@ -1,6 +1,6 @@
 
 <file path=word/document.xml><?xml version="1.0" encoding="utf-8"?>
-<w:document xmlns:wpc="http://schemas.microsoft.com/office/word/2010/wordprocessingCanvas" xmlns:cx="http://schemas.microsoft.com/office/drawing/2014/chartex" xmlns:cx1="http://schemas.microsoft.com/office/drawing/2015/9/8/chartex" xmlns:cx2="http://schemas.microsoft.com/office/drawing/2015/10/21/chartex" xmlns:cx3="http://schemas.microsoft.com/office/drawing/2016/5/9/chartex" xmlns:cx4="http://schemas.microsoft.com/office/drawing/2016/5/10/chartex" xmlns:cx5="http://schemas.microsoft.com/office/drawing/2016/5/11/chartex" xmlns:cx6="http://schemas.microsoft.com/office/drawing/2016/5/12/chartex" xmlns:cx7="http://schemas.microsoft.com/office/drawing/2016/5/13/chartex" xmlns:cx8="http://schemas.microsoft.com/office/drawing/2016/5/14/chartex" xmlns:mc="http://schemas.openxmlformats.org/markup-compatibility/2006" xmlns:aink="http://schemas.microsoft.com/office/drawing/2016/ink" xmlns:am3d="http://schemas.microsoft.com/office/drawing/2017/model3d" xmlns:o="urn:schemas-microsoft-com:office:office" xmlns:r="http://schemas.openxmlformats.org/officeDocument/2006/relationships" xmlns:m="http://schemas.openxmlformats.org/officeDocument/2006/math" xmlns:v="urn:schemas-microsoft-com:vml" xmlns:wp14="http://schemas.microsoft.com/office/word/2010/wordprocessingDrawing" xmlns:wp="http://schemas.openxmlformats.org/drawingml/2006/wordprocessingDrawing" xmlns:w10="urn:schemas-microsoft-com:office:word" xmlns:w="http://schemas.openxmlformats.org/wordprocessingml/2006/main" xmlns:w14="http://schemas.microsoft.com/office/word/2010/wordml" xmlns:w15="http://schemas.microsoft.com/office/word/2012/wordml" xmlns:w16cid="http://schemas.microsoft.com/office/word/2016/wordml/cid" xmlns:w16se="http://schemas.microsoft.com/office/word/2015/wordml/symex" xmlns:wpg="http://schemas.microsoft.com/office/word/2010/wordprocessingGroup" xmlns:wpi="http://schemas.microsoft.com/office/word/2010/wordprocessingInk" xmlns:wne="http://schemas.microsoft.com/office/word/2006/wordml" xmlns:wps="http://schemas.microsoft.com/office/word/2010/wordprocessingShape" mc:Ignorable="w14 w15 w16se w16cid wp14">
+<w:document xmlns:wpc="http://schemas.microsoft.com/office/word/2010/wordprocessingCanvas" xmlns:cx="http://schemas.microsoft.com/office/drawing/2014/chartex" xmlns:mc="http://schemas.openxmlformats.org/markup-compatibility/2006" xmlns:o="urn:schemas-microsoft-com:office:office" xmlns:r="http://schemas.openxmlformats.org/officeDocument/2006/relationships" xmlns:m="http://schemas.openxmlformats.org/officeDocument/2006/math" xmlns:v="urn:schemas-microsoft-com:vml" xmlns:wp14="http://schemas.microsoft.com/office/word/2010/wordprocessingDrawing" xmlns:wp="http://schemas.openxmlformats.org/drawingml/2006/wordprocessingDrawing" xmlns:w10="urn:schemas-microsoft-com:office:word" xmlns:w="http://schemas.openxmlformats.org/wordprocessingml/2006/main" xmlns:w14="http://schemas.microsoft.com/office/word/2010/wordml" xmlns:w15="http://schemas.microsoft.com/office/word/2012/wordml" xmlns:w16se="http://schemas.microsoft.com/office/word/2015/wordml/symex" xmlns:wpg="http://schemas.microsoft.com/office/word/2010/wordprocessingGroup" xmlns:wpi="http://schemas.microsoft.com/office/word/2010/wordprocessingInk" xmlns:wne="http://schemas.microsoft.com/office/word/2006/wordml" xmlns:wps="http://schemas.microsoft.com/office/word/2010/wordprocessingShape" mc:Ignorable="w14 w15 w16se wp14">
   <w:body>
     <w:p>
       <w:pPr>
@@ -11,52 +11,14 @@
           <w:lang w:val="hu-HU"/>
         </w:rPr>
       </w:pPr>
-      <w:proofErr w:type="spellStart"/>
       <w:r>
         <w:rPr>
           <w:rFonts w:asciiTheme="minorHAnsi" w:hAnsiTheme="minorHAnsi"/>
           <w:sz w:val="40"/>
           <w:lang w:val="hu-HU"/>
         </w:rPr>
-        <w:t>Gearboxes</w:t>
-      </w:r>
-      <w:proofErr w:type="spellEnd"/>
-      <w:r>
-        <w:rPr>
-          <w:rFonts w:asciiTheme="minorHAnsi" w:hAnsiTheme="minorHAnsi"/>
-          <w:sz w:val="40"/>
-          <w:lang w:val="hu-HU"/>
-        </w:rPr>
-        <w:t xml:space="preserve"> </w:t>
-      </w:r>
-      <w:proofErr w:type="spellStart"/>
-      <w:r>
-        <w:rPr>
-          <w:rFonts w:asciiTheme="minorHAnsi" w:hAnsiTheme="minorHAnsi"/>
-          <w:sz w:val="40"/>
-          <w:lang w:val="hu-HU"/>
-        </w:rPr>
-        <w:t>for</w:t>
-      </w:r>
-      <w:proofErr w:type="spellEnd"/>
-      <w:r>
-        <w:rPr>
-          <w:rFonts w:asciiTheme="minorHAnsi" w:hAnsiTheme="minorHAnsi"/>
-          <w:sz w:val="40"/>
-          <w:lang w:val="hu-HU"/>
-        </w:rPr>
-        <w:t xml:space="preserve"> </w:t>
-      </w:r>
-      <w:proofErr w:type="spellStart"/>
-      <w:r>
-        <w:rPr>
-          <w:rFonts w:asciiTheme="minorHAnsi" w:hAnsiTheme="minorHAnsi"/>
-          <w:sz w:val="40"/>
-          <w:lang w:val="hu-HU"/>
-        </w:rPr>
-        <w:t>EVs</w:t>
-      </w:r>
-      <w:proofErr w:type="spellEnd"/>
+        <w:t>Gearboxes for EVs</w:t>
+      </w:r>
     </w:p>
     <w:p>
       <w:pPr>
@@ -74,7 +36,6 @@
           <w:lang w:val="hu-HU"/>
         </w:rPr>
       </w:pPr>
-      <w:proofErr w:type="spellStart"/>
       <w:r>
         <w:rPr>
           <w:rFonts w:asciiTheme="minorHAnsi" w:hAnsiTheme="minorHAnsi"/>
@@ -83,7 +44,6 @@
         </w:rPr>
         <w:t>Hewland</w:t>
       </w:r>
-      <w:proofErr w:type="spellEnd"/>
       <w:r>
         <w:rPr>
           <w:rFonts w:asciiTheme="minorHAnsi" w:hAnsiTheme="minorHAnsi"/>
@@ -95,7 +55,7 @@
     </w:p>
     <w:p>
       <w:pPr>
-        <w:pStyle w:val="Listaszerbekezds"/>
+        <w:pStyle w:val="ListParagraph"/>
         <w:numPr>
           <w:ilvl w:val="0"/>
           <w:numId w:val="1"/>
@@ -106,6 +66,8 @@
           <w:lang w:val="hu-HU"/>
         </w:rPr>
       </w:pPr>
+      <w:commentRangeStart w:id="0"/>
+      <w:commentRangeStart w:id="1"/>
       <w:r>
         <w:rPr>
           <w:rFonts w:asciiTheme="minorHAnsi" w:hAnsiTheme="minorHAnsi"/>
@@ -114,10 +76,24 @@
         </w:rPr>
         <w:t xml:space="preserve">GEVT-200: </w:t>
       </w:r>
-    </w:p>
-    <w:p>
-      <w:pPr>
-        <w:pStyle w:val="Listaszerbekezds"/>
+      <w:commentRangeEnd w:id="0"/>
+      <w:r>
+        <w:rPr>
+          <w:rStyle w:val="CommentReference"/>
+        </w:rPr>
+        <w:commentReference w:id="0"/>
+      </w:r>
+      <w:commentRangeEnd w:id="1"/>
+      <w:r>
+        <w:rPr>
+          <w:rStyle w:val="CommentReference"/>
+        </w:rPr>
+        <w:commentReference w:id="1"/>
+      </w:r>
+    </w:p>
+    <w:p>
+      <w:pPr>
+        <w:pStyle w:val="ListParagraph"/>
         <w:numPr>
           <w:ilvl w:val="1"/>
           <w:numId w:val="2"/>
@@ -128,46 +104,18 @@
           <w:lang w:val="hu-HU"/>
         </w:rPr>
       </w:pPr>
-      <w:proofErr w:type="spellStart"/>
-      <w:r>
-        <w:rPr>
-          <w:rFonts w:asciiTheme="minorHAnsi" w:hAnsiTheme="minorHAnsi"/>
-          <w:sz w:val="24"/>
-          <w:lang w:val="hu-HU"/>
-        </w:rPr>
-        <w:t>typical</w:t>
-      </w:r>
-      <w:proofErr w:type="spellEnd"/>
-      <w:r>
-        <w:rPr>
-          <w:rFonts w:asciiTheme="minorHAnsi" w:hAnsiTheme="minorHAnsi"/>
-          <w:sz w:val="24"/>
-          <w:lang w:val="hu-HU"/>
-        </w:rPr>
-        <w:t xml:space="preserve"> </w:t>
-      </w:r>
-      <w:proofErr w:type="spellStart"/>
-      <w:r>
-        <w:rPr>
-          <w:rFonts w:asciiTheme="minorHAnsi" w:hAnsiTheme="minorHAnsi"/>
-          <w:sz w:val="24"/>
-          <w:lang w:val="hu-HU"/>
-        </w:rPr>
-        <w:t>range</w:t>
-      </w:r>
-      <w:proofErr w:type="spellEnd"/>
-      <w:r>
-        <w:rPr>
-          <w:rFonts w:asciiTheme="minorHAnsi" w:hAnsiTheme="minorHAnsi"/>
-          <w:sz w:val="24"/>
-          <w:lang w:val="hu-HU"/>
-        </w:rPr>
-        <w:t>: 3:1-9:1</w:t>
-      </w:r>
-    </w:p>
-    <w:p>
-      <w:pPr>
-        <w:pStyle w:val="Listaszerbekezds"/>
+      <w:r>
+        <w:rPr>
+          <w:rFonts w:asciiTheme="minorHAnsi" w:hAnsiTheme="minorHAnsi"/>
+          <w:sz w:val="24"/>
+          <w:lang w:val="hu-HU"/>
+        </w:rPr>
+        <w:t>typical range: 3:1-9:1</w:t>
+      </w:r>
+    </w:p>
+    <w:p>
+      <w:pPr>
+        <w:pStyle w:val="ListParagraph"/>
         <w:numPr>
           <w:ilvl w:val="1"/>
           <w:numId w:val="2"/>
@@ -178,23 +126,13 @@
           <w:lang w:val="hu-HU"/>
         </w:rPr>
       </w:pPr>
-      <w:proofErr w:type="spellStart"/>
-      <w:r>
-        <w:rPr>
-          <w:rFonts w:asciiTheme="minorHAnsi" w:hAnsiTheme="minorHAnsi"/>
-          <w:sz w:val="24"/>
-          <w:lang w:val="hu-HU"/>
-        </w:rPr>
-        <w:t>Optimal</w:t>
-      </w:r>
-      <w:proofErr w:type="spellEnd"/>
-      <w:r>
-        <w:rPr>
-          <w:rFonts w:asciiTheme="minorHAnsi" w:hAnsiTheme="minorHAnsi"/>
-          <w:sz w:val="24"/>
-          <w:lang w:val="hu-HU"/>
-        </w:rPr>
-        <w:t xml:space="preserve"> NVH (</w:t>
+      <w:r>
+        <w:rPr>
+          <w:rFonts w:asciiTheme="minorHAnsi" w:hAnsiTheme="minorHAnsi"/>
+          <w:sz w:val="24"/>
+          <w:lang w:val="hu-HU"/>
+        </w:rPr>
+        <w:t>Optimal NVH (</w:t>
       </w:r>
       <w:r>
         <w:rPr>
@@ -284,7 +222,7 @@
     </w:p>
     <w:p>
       <w:pPr>
-        <w:pStyle w:val="Listaszerbekezds"/>
+        <w:pStyle w:val="ListParagraph"/>
         <w:numPr>
           <w:ilvl w:val="1"/>
           <w:numId w:val="2"/>
@@ -306,7 +244,7 @@
     </w:p>
     <w:p>
       <w:pPr>
-        <w:pStyle w:val="Listaszerbekezds"/>
+        <w:pStyle w:val="ListParagraph"/>
         <w:numPr>
           <w:ilvl w:val="1"/>
           <w:numId w:val="2"/>
@@ -319,79 +257,13 @@
           <w:lang w:val="hu-HU"/>
         </w:rPr>
       </w:pPr>
-      <w:proofErr w:type="spellStart"/>
-      <w:r>
-        <w:rPr>
-          <w:rFonts w:asciiTheme="minorHAnsi" w:hAnsiTheme="minorHAnsi"/>
-          <w:sz w:val="24"/>
-        </w:rPr>
-        <w:t>using</w:t>
-      </w:r>
-      <w:proofErr w:type="spellEnd"/>
-      <w:r>
-        <w:rPr>
-          <w:rFonts w:asciiTheme="minorHAnsi" w:hAnsiTheme="minorHAnsi"/>
-          <w:sz w:val="24"/>
-        </w:rPr>
-        <w:t xml:space="preserve"> </w:t>
-      </w:r>
-      <w:proofErr w:type="spellStart"/>
-      <w:r>
-        <w:rPr>
-          <w:rFonts w:asciiTheme="minorHAnsi" w:hAnsiTheme="minorHAnsi"/>
-          <w:sz w:val="24"/>
-        </w:rPr>
-        <w:t>precision</w:t>
-      </w:r>
-      <w:proofErr w:type="spellEnd"/>
-      <w:r>
-        <w:rPr>
-          <w:rFonts w:asciiTheme="minorHAnsi" w:hAnsiTheme="minorHAnsi"/>
-          <w:sz w:val="24"/>
-        </w:rPr>
-        <w:t xml:space="preserve"> </w:t>
-      </w:r>
-      <w:proofErr w:type="spellStart"/>
-      <w:r>
-        <w:rPr>
-          <w:rFonts w:asciiTheme="minorHAnsi" w:hAnsiTheme="minorHAnsi"/>
-          <w:sz w:val="24"/>
-        </w:rPr>
-        <w:t>ground</w:t>
-      </w:r>
-      <w:proofErr w:type="spellEnd"/>
-      <w:r>
-        <w:rPr>
-          <w:rFonts w:asciiTheme="minorHAnsi" w:hAnsiTheme="minorHAnsi"/>
-          <w:sz w:val="24"/>
-        </w:rPr>
-        <w:t xml:space="preserve"> </w:t>
-      </w:r>
-      <w:proofErr w:type="spellStart"/>
-      <w:r>
-        <w:rPr>
-          <w:rFonts w:asciiTheme="minorHAnsi" w:hAnsiTheme="minorHAnsi"/>
-          <w:sz w:val="24"/>
-        </w:rPr>
-        <w:t>helical</w:t>
-      </w:r>
-      <w:proofErr w:type="spellEnd"/>
-      <w:r>
-        <w:rPr>
-          <w:rFonts w:asciiTheme="minorHAnsi" w:hAnsiTheme="minorHAnsi"/>
-          <w:sz w:val="24"/>
-        </w:rPr>
-        <w:t xml:space="preserve"> </w:t>
-      </w:r>
-      <w:proofErr w:type="spellStart"/>
-      <w:r>
-        <w:rPr>
-          <w:rFonts w:asciiTheme="minorHAnsi" w:hAnsiTheme="minorHAnsi"/>
-          <w:sz w:val="24"/>
-        </w:rPr>
-        <w:t>gears</w:t>
-      </w:r>
-      <w:proofErr w:type="spellEnd"/>
+      <w:r>
+        <w:rPr>
+          <w:rFonts w:asciiTheme="minorHAnsi" w:hAnsiTheme="minorHAnsi"/>
+          <w:sz w:val="24"/>
+        </w:rPr>
+        <w:t>using precision ground helical gears</w:t>
+      </w:r>
     </w:p>
     <w:p>
       <w:pPr>
@@ -412,7 +284,7 @@
     </w:p>
     <w:p>
       <w:pPr>
-        <w:pStyle w:val="Listaszerbekezds"/>
+        <w:pStyle w:val="ListParagraph"/>
         <w:numPr>
           <w:ilvl w:val="0"/>
           <w:numId w:val="3"/>
@@ -423,64 +295,18 @@
           <w:lang w:val="hu-HU"/>
         </w:rPr>
       </w:pPr>
-      <w:proofErr w:type="spellStart"/>
-      <w:r>
-        <w:rPr>
-          <w:rFonts w:asciiTheme="minorHAnsi" w:hAnsiTheme="minorHAnsi"/>
-          <w:sz w:val="24"/>
-          <w:lang w:val="hu-HU"/>
-        </w:rPr>
-        <w:t>Up</w:t>
-      </w:r>
-      <w:proofErr w:type="spellEnd"/>
-      <w:r>
-        <w:rPr>
-          <w:rFonts w:asciiTheme="minorHAnsi" w:hAnsiTheme="minorHAnsi"/>
-          <w:sz w:val="24"/>
-          <w:lang w:val="hu-HU"/>
-        </w:rPr>
-        <w:t xml:space="preserve"> </w:t>
-      </w:r>
-      <w:proofErr w:type="spellStart"/>
-      <w:r>
-        <w:rPr>
-          <w:rFonts w:asciiTheme="minorHAnsi" w:hAnsiTheme="minorHAnsi"/>
-          <w:sz w:val="24"/>
-          <w:lang w:val="hu-HU"/>
-        </w:rPr>
-        <w:t>to</w:t>
-      </w:r>
-      <w:proofErr w:type="spellEnd"/>
-      <w:r>
-        <w:rPr>
-          <w:rFonts w:asciiTheme="minorHAnsi" w:hAnsiTheme="minorHAnsi"/>
-          <w:sz w:val="24"/>
-          <w:lang w:val="hu-HU"/>
-        </w:rPr>
-        <w:t xml:space="preserve"> 500,000 Nm </w:t>
-      </w:r>
-      <w:proofErr w:type="spellStart"/>
-      <w:r>
-        <w:rPr>
-          <w:rFonts w:asciiTheme="minorHAnsi" w:hAnsiTheme="minorHAnsi"/>
-          <w:sz w:val="24"/>
-          <w:lang w:val="hu-HU"/>
-        </w:rPr>
-        <w:t>at</w:t>
-      </w:r>
-      <w:proofErr w:type="spellEnd"/>
-      <w:r>
-        <w:rPr>
-          <w:rFonts w:asciiTheme="minorHAnsi" w:hAnsiTheme="minorHAnsi"/>
-          <w:sz w:val="24"/>
-          <w:lang w:val="hu-HU"/>
-        </w:rPr>
-        <w:t xml:space="preserve"> 1200 kW</w:t>
-      </w:r>
-    </w:p>
-    <w:p>
-      <w:pPr>
-        <w:pStyle w:val="Listaszerbekezds"/>
+      <w:r>
+        <w:rPr>
+          <w:rFonts w:asciiTheme="minorHAnsi" w:hAnsiTheme="minorHAnsi"/>
+          <w:sz w:val="24"/>
+          <w:lang w:val="hu-HU"/>
+        </w:rPr>
+        <w:t>Up to 500,000 Nm at 1200 kW</w:t>
+      </w:r>
+    </w:p>
+    <w:p>
+      <w:pPr>
+        <w:pStyle w:val="ListParagraph"/>
         <w:numPr>
           <w:ilvl w:val="0"/>
           <w:numId w:val="3"/>
@@ -491,100 +317,18 @@
           <w:lang w:val="hu-HU"/>
         </w:rPr>
       </w:pPr>
-      <w:proofErr w:type="spellStart"/>
-      <w:r>
-        <w:rPr>
-          <w:rFonts w:asciiTheme="minorHAnsi" w:hAnsiTheme="minorHAnsi"/>
-          <w:sz w:val="24"/>
-          <w:lang w:val="hu-HU"/>
-        </w:rPr>
-        <w:t>Planetary</w:t>
-      </w:r>
-      <w:proofErr w:type="spellEnd"/>
-      <w:r>
-        <w:rPr>
-          <w:rFonts w:asciiTheme="minorHAnsi" w:hAnsiTheme="minorHAnsi"/>
-          <w:sz w:val="24"/>
-          <w:lang w:val="hu-HU"/>
-        </w:rPr>
-        <w:t xml:space="preserve">, </w:t>
-      </w:r>
-      <w:proofErr w:type="spellStart"/>
-      <w:r>
-        <w:rPr>
-          <w:rFonts w:asciiTheme="minorHAnsi" w:hAnsiTheme="minorHAnsi"/>
-          <w:sz w:val="24"/>
-          <w:lang w:val="hu-HU"/>
-        </w:rPr>
-        <w:t>helical</w:t>
-      </w:r>
-      <w:proofErr w:type="spellEnd"/>
-      <w:r>
-        <w:rPr>
-          <w:rFonts w:asciiTheme="minorHAnsi" w:hAnsiTheme="minorHAnsi"/>
-          <w:sz w:val="24"/>
-          <w:lang w:val="hu-HU"/>
-        </w:rPr>
-        <w:t xml:space="preserve">, </w:t>
-      </w:r>
-      <w:proofErr w:type="spellStart"/>
-      <w:r>
-        <w:rPr>
-          <w:rFonts w:asciiTheme="minorHAnsi" w:hAnsiTheme="minorHAnsi"/>
-          <w:sz w:val="24"/>
-          <w:lang w:val="hu-HU"/>
-        </w:rPr>
-        <w:t>summing</w:t>
-      </w:r>
-      <w:proofErr w:type="spellEnd"/>
-      <w:r>
-        <w:rPr>
-          <w:rFonts w:asciiTheme="minorHAnsi" w:hAnsiTheme="minorHAnsi"/>
-          <w:sz w:val="24"/>
-          <w:lang w:val="hu-HU"/>
-        </w:rPr>
-        <w:t xml:space="preserve"> and </w:t>
-      </w:r>
-      <w:proofErr w:type="spellStart"/>
-      <w:r>
-        <w:rPr>
-          <w:rFonts w:asciiTheme="minorHAnsi" w:hAnsiTheme="minorHAnsi"/>
-          <w:sz w:val="24"/>
-          <w:lang w:val="hu-HU"/>
-        </w:rPr>
-        <w:t>transfer</w:t>
-      </w:r>
-      <w:proofErr w:type="spellEnd"/>
-      <w:r>
-        <w:rPr>
-          <w:rFonts w:asciiTheme="minorHAnsi" w:hAnsiTheme="minorHAnsi"/>
-          <w:sz w:val="24"/>
-          <w:lang w:val="hu-HU"/>
-        </w:rPr>
-        <w:t xml:space="preserve"> </w:t>
-      </w:r>
-      <w:proofErr w:type="spellStart"/>
-      <w:r>
-        <w:rPr>
-          <w:rFonts w:asciiTheme="minorHAnsi" w:hAnsiTheme="minorHAnsi"/>
-          <w:sz w:val="24"/>
-          <w:lang w:val="hu-HU"/>
-        </w:rPr>
-        <w:t>gearboxes</w:t>
-      </w:r>
-      <w:proofErr w:type="spellEnd"/>
-      <w:r>
-        <w:rPr>
-          <w:rFonts w:asciiTheme="minorHAnsi" w:hAnsiTheme="minorHAnsi"/>
-          <w:sz w:val="24"/>
-          <w:lang w:val="hu-HU"/>
-        </w:rPr>
-        <w:t xml:space="preserve">. </w:t>
-      </w:r>
-    </w:p>
-    <w:p>
-      <w:pPr>
-        <w:pStyle w:val="Listaszerbekezds"/>
+      <w:r>
+        <w:rPr>
+          <w:rFonts w:asciiTheme="minorHAnsi" w:hAnsiTheme="minorHAnsi"/>
+          <w:sz w:val="24"/>
+          <w:lang w:val="hu-HU"/>
+        </w:rPr>
+        <w:t xml:space="preserve">Planetary, helical, summing and transfer gearboxes. </w:t>
+      </w:r>
+    </w:p>
+    <w:p>
+      <w:pPr>
+        <w:pStyle w:val="ListParagraph"/>
         <w:numPr>
           <w:ilvl w:val="1"/>
           <w:numId w:val="3"/>
@@ -595,146 +339,18 @@
           <w:lang w:val="hu-HU"/>
         </w:rPr>
       </w:pPr>
-      <w:proofErr w:type="spellStart"/>
-      <w:r>
-        <w:rPr>
-          <w:rFonts w:asciiTheme="minorHAnsi" w:hAnsiTheme="minorHAnsi"/>
-          <w:sz w:val="24"/>
-          <w:lang w:val="hu-HU"/>
-        </w:rPr>
-        <w:t>Planetary</w:t>
-      </w:r>
-      <w:proofErr w:type="spellEnd"/>
-      <w:r>
-        <w:rPr>
-          <w:rFonts w:asciiTheme="minorHAnsi" w:hAnsiTheme="minorHAnsi"/>
-          <w:sz w:val="24"/>
-          <w:lang w:val="hu-HU"/>
-        </w:rPr>
-        <w:t xml:space="preserve">: </w:t>
-      </w:r>
-      <w:proofErr w:type="spellStart"/>
-      <w:r>
-        <w:rPr>
-          <w:rFonts w:asciiTheme="minorHAnsi" w:hAnsiTheme="minorHAnsi"/>
-          <w:sz w:val="24"/>
-          <w:lang w:val="hu-HU"/>
-        </w:rPr>
-        <w:t>for</w:t>
-      </w:r>
-      <w:proofErr w:type="spellEnd"/>
-      <w:r>
-        <w:rPr>
-          <w:rFonts w:asciiTheme="minorHAnsi" w:hAnsiTheme="minorHAnsi"/>
-          <w:sz w:val="24"/>
-          <w:lang w:val="hu-HU"/>
-        </w:rPr>
-        <w:t xml:space="preserve"> </w:t>
-      </w:r>
-      <w:proofErr w:type="spellStart"/>
-      <w:r>
-        <w:rPr>
-          <w:rFonts w:asciiTheme="minorHAnsi" w:hAnsiTheme="minorHAnsi"/>
-          <w:sz w:val="24"/>
-          <w:lang w:val="hu-HU"/>
-        </w:rPr>
-        <w:t>high</w:t>
-      </w:r>
-      <w:proofErr w:type="spellEnd"/>
-      <w:r>
-        <w:rPr>
-          <w:rFonts w:asciiTheme="minorHAnsi" w:hAnsiTheme="minorHAnsi"/>
-          <w:sz w:val="24"/>
-          <w:lang w:val="hu-HU"/>
-        </w:rPr>
-        <w:t xml:space="preserve"> </w:t>
-      </w:r>
-      <w:proofErr w:type="spellStart"/>
-      <w:r>
-        <w:rPr>
-          <w:rFonts w:asciiTheme="minorHAnsi" w:hAnsiTheme="minorHAnsi"/>
-          <w:sz w:val="24"/>
-          <w:lang w:val="hu-HU"/>
-        </w:rPr>
-        <w:t>torques</w:t>
-      </w:r>
-      <w:proofErr w:type="spellEnd"/>
-      <w:r>
-        <w:rPr>
-          <w:rFonts w:asciiTheme="minorHAnsi" w:hAnsiTheme="minorHAnsi"/>
-          <w:sz w:val="24"/>
-          <w:lang w:val="hu-HU"/>
-        </w:rPr>
-        <w:t xml:space="preserve">, </w:t>
-      </w:r>
-      <w:proofErr w:type="spellStart"/>
-      <w:r>
-        <w:rPr>
-          <w:rFonts w:asciiTheme="minorHAnsi" w:hAnsiTheme="minorHAnsi"/>
-          <w:sz w:val="24"/>
-          <w:lang w:val="hu-HU"/>
-        </w:rPr>
-        <w:t>mainly</w:t>
-      </w:r>
-      <w:proofErr w:type="spellEnd"/>
-      <w:r>
-        <w:rPr>
-          <w:rFonts w:asciiTheme="minorHAnsi" w:hAnsiTheme="minorHAnsi"/>
-          <w:sz w:val="24"/>
-          <w:lang w:val="hu-HU"/>
-        </w:rPr>
-        <w:t xml:space="preserve"> </w:t>
-      </w:r>
-      <w:proofErr w:type="spellStart"/>
-      <w:r>
-        <w:rPr>
-          <w:rFonts w:asciiTheme="minorHAnsi" w:hAnsiTheme="minorHAnsi"/>
-          <w:sz w:val="24"/>
-          <w:lang w:val="hu-HU"/>
-        </w:rPr>
-        <w:t>used</w:t>
-      </w:r>
-      <w:proofErr w:type="spellEnd"/>
-      <w:r>
-        <w:rPr>
-          <w:rFonts w:asciiTheme="minorHAnsi" w:hAnsiTheme="minorHAnsi"/>
-          <w:sz w:val="24"/>
-          <w:lang w:val="hu-HU"/>
-        </w:rPr>
-        <w:t xml:space="preserve"> in </w:t>
-      </w:r>
-      <w:proofErr w:type="spellStart"/>
-      <w:r>
-        <w:rPr>
-          <w:rFonts w:asciiTheme="minorHAnsi" w:hAnsiTheme="minorHAnsi"/>
-          <w:sz w:val="24"/>
-          <w:lang w:val="hu-HU"/>
-        </w:rPr>
-        <w:t>buses</w:t>
-      </w:r>
-      <w:proofErr w:type="spellEnd"/>
-      <w:r>
-        <w:rPr>
-          <w:rFonts w:asciiTheme="minorHAnsi" w:hAnsiTheme="minorHAnsi"/>
-          <w:sz w:val="24"/>
-          <w:lang w:val="hu-HU"/>
-        </w:rPr>
-        <w:t xml:space="preserve"> and </w:t>
-      </w:r>
-      <w:proofErr w:type="spellStart"/>
-      <w:r>
-        <w:rPr>
-          <w:rFonts w:asciiTheme="minorHAnsi" w:hAnsiTheme="minorHAnsi"/>
-          <w:sz w:val="24"/>
-          <w:lang w:val="hu-HU"/>
-        </w:rPr>
-        <w:t>trucks</w:t>
-      </w:r>
-      <w:proofErr w:type="spellEnd"/>
-    </w:p>
-    <w:p>
-      <w:pPr>
-        <w:pStyle w:val="Listaszerbekezds"/>
+      <w:r>
+        <w:rPr>
+          <w:rFonts w:asciiTheme="minorHAnsi" w:hAnsiTheme="minorHAnsi"/>
+          <w:sz w:val="24"/>
+          <w:lang w:val="hu-HU"/>
+        </w:rPr>
+        <w:t>Planetary: for high torques, mainly used in buses and trucks</w:t>
+      </w:r>
+    </w:p>
+    <w:p>
+      <w:pPr>
+        <w:pStyle w:val="ListParagraph"/>
         <w:numPr>
           <w:ilvl w:val="1"/>
           <w:numId w:val="3"/>
@@ -745,41 +361,13 @@
           <w:lang w:val="hu-HU"/>
         </w:rPr>
       </w:pPr>
-      <w:proofErr w:type="spellStart"/>
-      <w:r>
-        <w:rPr>
-          <w:rFonts w:asciiTheme="minorHAnsi" w:hAnsiTheme="minorHAnsi"/>
-          <w:sz w:val="24"/>
-          <w:lang w:val="hu-HU"/>
-        </w:rPr>
-        <w:t>Summing</w:t>
-      </w:r>
-      <w:proofErr w:type="spellEnd"/>
-      <w:r>
-        <w:rPr>
-          <w:rFonts w:asciiTheme="minorHAnsi" w:hAnsiTheme="minorHAnsi"/>
-          <w:sz w:val="24"/>
-          <w:lang w:val="hu-HU"/>
-        </w:rPr>
-        <w:t xml:space="preserve">: </w:t>
-      </w:r>
-      <w:proofErr w:type="spellStart"/>
-      <w:r>
-        <w:rPr>
-          <w:rFonts w:asciiTheme="minorHAnsi" w:hAnsiTheme="minorHAnsi"/>
-          <w:sz w:val="24"/>
-          <w:lang w:val="hu-HU"/>
-        </w:rPr>
-        <w:t>for</w:t>
-      </w:r>
-      <w:proofErr w:type="spellEnd"/>
-      <w:r>
-        <w:rPr>
-          <w:rFonts w:asciiTheme="minorHAnsi" w:hAnsiTheme="minorHAnsi"/>
-          <w:sz w:val="24"/>
-          <w:lang w:val="hu-HU"/>
-        </w:rPr>
-        <w:t xml:space="preserve"> </w:t>
+      <w:r>
+        <w:rPr>
+          <w:rFonts w:asciiTheme="minorHAnsi" w:hAnsiTheme="minorHAnsi"/>
+          <w:sz w:val="24"/>
+          <w:lang w:val="hu-HU"/>
+        </w:rPr>
+        <w:t xml:space="preserve">Summing: for </w:t>
       </w:r>
       <w:r>
         <w:rPr>
@@ -787,30 +375,12 @@
           <w:sz w:val="24"/>
           <w:lang w:val="en-US"/>
         </w:rPr>
-        <w:t xml:space="preserve">compiling the revolutions of two </w:t>
-      </w:r>
-      <w:proofErr w:type="gramStart"/>
-      <w:r>
-        <w:rPr>
-          <w:rFonts w:asciiTheme="minorHAnsi" w:hAnsiTheme="minorHAnsi"/>
-          <w:sz w:val="24"/>
-          <w:lang w:val="en-US"/>
-        </w:rPr>
-        <w:t>motors ,</w:t>
-      </w:r>
-      <w:proofErr w:type="gramEnd"/>
-      <w:r>
-        <w:rPr>
-          <w:rFonts w:asciiTheme="minorHAnsi" w:hAnsiTheme="minorHAnsi"/>
-          <w:sz w:val="24"/>
-          <w:lang w:val="en-US"/>
-        </w:rPr>
-        <w:t xml:space="preserve"> for example: hybrid vehicles</w:t>
-      </w:r>
-    </w:p>
-    <w:p>
-      <w:pPr>
-        <w:pStyle w:val="Listaszerbekezds"/>
+        <w:t>compiling the revolutions of two motors , for example: hybrid vehicles</w:t>
+      </w:r>
+    </w:p>
+    <w:p>
+      <w:pPr>
+        <w:pStyle w:val="ListParagraph"/>
         <w:numPr>
           <w:ilvl w:val="1"/>
           <w:numId w:val="3"/>
@@ -821,23 +391,13 @@
           <w:lang w:val="hu-HU"/>
         </w:rPr>
       </w:pPr>
-      <w:proofErr w:type="spellStart"/>
-      <w:r>
-        <w:rPr>
-          <w:rFonts w:asciiTheme="minorHAnsi" w:hAnsiTheme="minorHAnsi"/>
-          <w:sz w:val="24"/>
-          <w:lang w:val="hu-HU"/>
-        </w:rPr>
-        <w:t>Transfer</w:t>
-      </w:r>
-      <w:proofErr w:type="spellEnd"/>
-      <w:r>
-        <w:rPr>
-          <w:rFonts w:asciiTheme="minorHAnsi" w:hAnsiTheme="minorHAnsi"/>
-          <w:sz w:val="24"/>
-          <w:lang w:val="hu-HU"/>
-        </w:rPr>
-        <w:t xml:space="preserve">: </w:t>
+      <w:r>
+        <w:rPr>
+          <w:rFonts w:asciiTheme="minorHAnsi" w:hAnsiTheme="minorHAnsi"/>
+          <w:sz w:val="24"/>
+          <w:lang w:val="hu-HU"/>
+        </w:rPr>
+        <w:t xml:space="preserve">Transfer: </w:t>
       </w:r>
       <w:r>
         <w:rPr>
@@ -847,131 +407,13 @@
         </w:rPr>
         <w:t xml:space="preserve">the input torque is divided into several output drives, different rotational speeds of the driven wheels can be compensated for, </w:t>
       </w:r>
-      <w:proofErr w:type="spellStart"/>
-      <w:r>
-        <w:rPr>
-          <w:rFonts w:asciiTheme="minorHAnsi" w:hAnsiTheme="minorHAnsi"/>
-          <w:sz w:val="24"/>
-          <w:lang w:val="hu-HU"/>
-        </w:rPr>
-        <w:t>for</w:t>
-      </w:r>
-      <w:proofErr w:type="spellEnd"/>
-      <w:r>
-        <w:rPr>
-          <w:rFonts w:asciiTheme="minorHAnsi" w:hAnsiTheme="minorHAnsi"/>
-          <w:sz w:val="24"/>
-          <w:lang w:val="hu-HU"/>
-        </w:rPr>
-        <w:t xml:space="preserve"> </w:t>
-      </w:r>
-      <w:proofErr w:type="spellStart"/>
-      <w:r>
-        <w:rPr>
-          <w:rFonts w:asciiTheme="minorHAnsi" w:hAnsiTheme="minorHAnsi"/>
-          <w:sz w:val="24"/>
-          <w:lang w:val="hu-HU"/>
-        </w:rPr>
-        <w:t>driving</w:t>
-      </w:r>
-      <w:proofErr w:type="spellEnd"/>
-      <w:r>
-        <w:rPr>
-          <w:rFonts w:asciiTheme="minorHAnsi" w:hAnsiTheme="minorHAnsi"/>
-          <w:sz w:val="24"/>
-          <w:lang w:val="hu-HU"/>
-        </w:rPr>
-        <w:t xml:space="preserve"> more </w:t>
-      </w:r>
-      <w:proofErr w:type="spellStart"/>
-      <w:r>
-        <w:rPr>
-          <w:rFonts w:asciiTheme="minorHAnsi" w:hAnsiTheme="minorHAnsi"/>
-          <w:sz w:val="24"/>
-          <w:lang w:val="hu-HU"/>
-        </w:rPr>
-        <w:t>than</w:t>
-      </w:r>
-      <w:proofErr w:type="spellEnd"/>
-      <w:r>
-        <w:rPr>
-          <w:rFonts w:asciiTheme="minorHAnsi" w:hAnsiTheme="minorHAnsi"/>
-          <w:sz w:val="24"/>
-          <w:lang w:val="hu-HU"/>
-        </w:rPr>
-        <w:t xml:space="preserve"> </w:t>
-      </w:r>
-      <w:proofErr w:type="spellStart"/>
-      <w:r>
-        <w:rPr>
-          <w:rFonts w:asciiTheme="minorHAnsi" w:hAnsiTheme="minorHAnsi"/>
-          <w:sz w:val="24"/>
-          <w:lang w:val="hu-HU"/>
-        </w:rPr>
-        <w:t>one</w:t>
-      </w:r>
-      <w:proofErr w:type="spellEnd"/>
-      <w:r>
-        <w:rPr>
-          <w:rFonts w:asciiTheme="minorHAnsi" w:hAnsiTheme="minorHAnsi"/>
-          <w:sz w:val="24"/>
-          <w:lang w:val="hu-HU"/>
-        </w:rPr>
-        <w:t xml:space="preserve"> </w:t>
-      </w:r>
-      <w:proofErr w:type="spellStart"/>
-      <w:r>
-        <w:rPr>
-          <w:rFonts w:asciiTheme="minorHAnsi" w:hAnsiTheme="minorHAnsi"/>
-          <w:sz w:val="24"/>
-          <w:lang w:val="hu-HU"/>
-        </w:rPr>
-        <w:t>axis</w:t>
-      </w:r>
-      <w:proofErr w:type="spellEnd"/>
-      <w:r>
-        <w:rPr>
-          <w:rFonts w:asciiTheme="minorHAnsi" w:hAnsiTheme="minorHAnsi"/>
-          <w:sz w:val="24"/>
-          <w:lang w:val="hu-HU"/>
-        </w:rPr>
-        <w:t xml:space="preserve">, </w:t>
-      </w:r>
-      <w:proofErr w:type="spellStart"/>
-      <w:r>
-        <w:rPr>
-          <w:rFonts w:asciiTheme="minorHAnsi" w:hAnsiTheme="minorHAnsi"/>
-          <w:sz w:val="24"/>
-          <w:lang w:val="hu-HU"/>
-        </w:rPr>
-        <w:t>for</w:t>
-      </w:r>
-      <w:proofErr w:type="spellEnd"/>
-      <w:r>
-        <w:rPr>
-          <w:rFonts w:asciiTheme="minorHAnsi" w:hAnsiTheme="minorHAnsi"/>
-          <w:sz w:val="24"/>
-          <w:lang w:val="hu-HU"/>
-        </w:rPr>
-        <w:t xml:space="preserve"> </w:t>
-      </w:r>
-      <w:proofErr w:type="spellStart"/>
-      <w:r>
-        <w:rPr>
-          <w:rFonts w:asciiTheme="minorHAnsi" w:hAnsiTheme="minorHAnsi"/>
-          <w:sz w:val="24"/>
-          <w:lang w:val="hu-HU"/>
-        </w:rPr>
-        <w:t>example</w:t>
-      </w:r>
-      <w:proofErr w:type="spellEnd"/>
-      <w:r>
-        <w:rPr>
-          <w:rFonts w:asciiTheme="minorHAnsi" w:hAnsiTheme="minorHAnsi"/>
-          <w:sz w:val="24"/>
-          <w:lang w:val="hu-HU"/>
-        </w:rPr>
-        <w:t xml:space="preserve">: </w:t>
+      <w:r>
+        <w:rPr>
+          <w:rFonts w:asciiTheme="minorHAnsi" w:hAnsiTheme="minorHAnsi"/>
+          <w:sz w:val="24"/>
+          <w:lang w:val="hu-HU"/>
+        </w:rPr>
+        <w:t xml:space="preserve">for driving more than one axis, for example: </w:t>
       </w:r>
       <w:r>
         <w:rPr>
@@ -984,7 +426,7 @@
     </w:p>
     <w:p>
       <w:pPr>
-        <w:pStyle w:val="Listaszerbekezds"/>
+        <w:pStyle w:val="ListParagraph"/>
         <w:numPr>
           <w:ilvl w:val="0"/>
           <w:numId w:val="3"/>
@@ -995,64 +437,18 @@
           <w:lang w:val="hu-HU"/>
         </w:rPr>
       </w:pPr>
-      <w:proofErr w:type="spellStart"/>
-      <w:r>
-        <w:rPr>
-          <w:rFonts w:asciiTheme="minorHAnsi" w:hAnsiTheme="minorHAnsi"/>
-          <w:sz w:val="24"/>
-          <w:lang w:val="hu-HU"/>
-        </w:rPr>
-        <w:t>Efficiency</w:t>
-      </w:r>
-      <w:proofErr w:type="spellEnd"/>
-      <w:r>
-        <w:rPr>
-          <w:rFonts w:asciiTheme="minorHAnsi" w:hAnsiTheme="minorHAnsi"/>
-          <w:sz w:val="24"/>
-          <w:lang w:val="hu-HU"/>
-        </w:rPr>
-        <w:t xml:space="preserve"> </w:t>
-      </w:r>
-      <w:proofErr w:type="spellStart"/>
-      <w:r>
-        <w:rPr>
-          <w:rFonts w:asciiTheme="minorHAnsi" w:hAnsiTheme="minorHAnsi"/>
-          <w:sz w:val="24"/>
-          <w:lang w:val="hu-HU"/>
-        </w:rPr>
-        <w:t>up</w:t>
-      </w:r>
-      <w:proofErr w:type="spellEnd"/>
-      <w:r>
-        <w:rPr>
-          <w:rFonts w:asciiTheme="minorHAnsi" w:hAnsiTheme="minorHAnsi"/>
-          <w:sz w:val="24"/>
-          <w:lang w:val="hu-HU"/>
-        </w:rPr>
-        <w:t xml:space="preserve"> </w:t>
-      </w:r>
-      <w:proofErr w:type="spellStart"/>
-      <w:r>
-        <w:rPr>
-          <w:rFonts w:asciiTheme="minorHAnsi" w:hAnsiTheme="minorHAnsi"/>
-          <w:sz w:val="24"/>
-          <w:lang w:val="hu-HU"/>
-        </w:rPr>
-        <w:t>to</w:t>
-      </w:r>
-      <w:proofErr w:type="spellEnd"/>
-      <w:r>
-        <w:rPr>
-          <w:rFonts w:asciiTheme="minorHAnsi" w:hAnsiTheme="minorHAnsi"/>
-          <w:sz w:val="24"/>
-          <w:lang w:val="hu-HU"/>
-        </w:rPr>
-        <w:t xml:space="preserve"> 98%</w:t>
-      </w:r>
-    </w:p>
-    <w:p>
-      <w:pPr>
-        <w:pStyle w:val="Listaszerbekezds"/>
+      <w:r>
+        <w:rPr>
+          <w:rFonts w:asciiTheme="minorHAnsi" w:hAnsiTheme="minorHAnsi"/>
+          <w:sz w:val="24"/>
+          <w:lang w:val="hu-HU"/>
+        </w:rPr>
+        <w:t>Efficiency up to 98%</w:t>
+      </w:r>
+    </w:p>
+    <w:p>
+      <w:pPr>
+        <w:pStyle w:val="ListParagraph"/>
         <w:numPr>
           <w:ilvl w:val="0"/>
           <w:numId w:val="3"/>
@@ -1063,86 +459,13 @@
           <w:lang w:val="hu-HU"/>
         </w:rPr>
       </w:pPr>
-      <w:proofErr w:type="spellStart"/>
-      <w:r>
-        <w:rPr>
-          <w:rFonts w:asciiTheme="minorHAnsi" w:hAnsiTheme="minorHAnsi"/>
-          <w:sz w:val="24"/>
-          <w:lang w:val="hu-HU"/>
-        </w:rPr>
-        <w:t>High</w:t>
-      </w:r>
-      <w:proofErr w:type="spellEnd"/>
-      <w:r>
-        <w:rPr>
-          <w:rFonts w:asciiTheme="minorHAnsi" w:hAnsiTheme="minorHAnsi"/>
-          <w:sz w:val="24"/>
-          <w:lang w:val="hu-HU"/>
-        </w:rPr>
-        <w:t xml:space="preserve"> </w:t>
-      </w:r>
-      <w:proofErr w:type="spellStart"/>
-      <w:r>
-        <w:rPr>
-          <w:rFonts w:asciiTheme="minorHAnsi" w:hAnsiTheme="minorHAnsi"/>
-          <w:sz w:val="24"/>
-          <w:lang w:val="hu-HU"/>
-        </w:rPr>
-        <w:t>running</w:t>
-      </w:r>
-      <w:proofErr w:type="spellEnd"/>
-      <w:r>
-        <w:rPr>
-          <w:rFonts w:asciiTheme="minorHAnsi" w:hAnsiTheme="minorHAnsi"/>
-          <w:sz w:val="24"/>
-          <w:lang w:val="hu-HU"/>
-        </w:rPr>
-        <w:t xml:space="preserve"> </w:t>
-      </w:r>
-      <w:proofErr w:type="spellStart"/>
-      <w:r>
-        <w:rPr>
-          <w:rFonts w:asciiTheme="minorHAnsi" w:hAnsiTheme="minorHAnsi"/>
-          <w:sz w:val="24"/>
-          <w:lang w:val="hu-HU"/>
-        </w:rPr>
-        <w:t>stability</w:t>
-      </w:r>
-      <w:proofErr w:type="spellEnd"/>
-      <w:r>
-        <w:rPr>
-          <w:rFonts w:asciiTheme="minorHAnsi" w:hAnsiTheme="minorHAnsi"/>
-          <w:sz w:val="24"/>
-          <w:lang w:val="hu-HU"/>
-        </w:rPr>
-        <w:t xml:space="preserve">, </w:t>
-      </w:r>
-      <w:proofErr w:type="spellStart"/>
-      <w:r>
-        <w:rPr>
-          <w:rFonts w:asciiTheme="minorHAnsi" w:hAnsiTheme="minorHAnsi"/>
-          <w:sz w:val="24"/>
-          <w:lang w:val="hu-HU"/>
-        </w:rPr>
-        <w:t>minimal</w:t>
-      </w:r>
-      <w:proofErr w:type="spellEnd"/>
-      <w:r>
-        <w:rPr>
-          <w:rFonts w:asciiTheme="minorHAnsi" w:hAnsiTheme="minorHAnsi"/>
-          <w:sz w:val="24"/>
-          <w:lang w:val="hu-HU"/>
-        </w:rPr>
-        <w:t xml:space="preserve"> </w:t>
-      </w:r>
-      <w:proofErr w:type="spellStart"/>
-      <w:r>
-        <w:rPr>
-          <w:rFonts w:asciiTheme="minorHAnsi" w:hAnsiTheme="minorHAnsi"/>
-          <w:sz w:val="24"/>
-          <w:lang w:val="hu-HU"/>
-        </w:rPr>
-        <w:t>operatin</w:t>
+      <w:r>
+        <w:rPr>
+          <w:rFonts w:asciiTheme="minorHAnsi" w:hAnsiTheme="minorHAnsi"/>
+          <w:sz w:val="24"/>
+          <w:lang w:val="hu-HU"/>
+        </w:rPr>
+        <w:t>High running stability, minimal operatin</w:t>
       </w:r>
       <w:r>
         <w:rPr>
@@ -1152,29 +475,18 @@
         </w:rPr>
         <w:t>g</w:t>
       </w:r>
-      <w:proofErr w:type="spellEnd"/>
-      <w:r>
-        <w:rPr>
-          <w:rFonts w:asciiTheme="minorHAnsi" w:hAnsiTheme="minorHAnsi"/>
-          <w:sz w:val="24"/>
-          <w:lang w:val="hu-HU"/>
-        </w:rPr>
-        <w:t xml:space="preserve"> </w:t>
-      </w:r>
-      <w:proofErr w:type="spellStart"/>
-      <w:r>
-        <w:rPr>
-          <w:rFonts w:asciiTheme="minorHAnsi" w:hAnsiTheme="minorHAnsi"/>
-          <w:sz w:val="24"/>
-          <w:lang w:val="hu-HU"/>
-        </w:rPr>
-        <w:t>nose</w:t>
-      </w:r>
-      <w:proofErr w:type="spellEnd"/>
-    </w:p>
-    <w:p>
-      <w:pPr>
-        <w:pStyle w:val="Listaszerbekezds"/>
+      <w:r>
+        <w:rPr>
+          <w:rFonts w:asciiTheme="minorHAnsi" w:hAnsiTheme="minorHAnsi"/>
+          <w:sz w:val="24"/>
+          <w:lang w:val="hu-HU"/>
+        </w:rPr>
+        <w:t xml:space="preserve"> nose</w:t>
+      </w:r>
+    </w:p>
+    <w:p>
+      <w:pPr>
+        <w:pStyle w:val="ListParagraph"/>
         <w:numPr>
           <w:ilvl w:val="0"/>
           <w:numId w:val="3"/>
@@ -1187,51 +499,15 @@
           <w:lang w:val="hu-HU"/>
         </w:rPr>
       </w:pPr>
-      <w:hyperlink r:id="rId7" w:history="1">
+      <w:hyperlink r:id="rId10" w:history="1">
         <w:r>
           <w:rPr>
-            <w:rStyle w:val="Hiperhivatkozs"/>
+            <w:rStyle w:val="Hyperlink"/>
             <w:rFonts w:asciiTheme="minorHAnsi" w:hAnsiTheme="minorHAnsi"/>
             <w:sz w:val="24"/>
             <w:lang w:val="hu-HU"/>
           </w:rPr>
-          <w:t>https://www.arade</w:t>
-        </w:r>
-        <w:r>
-          <w:rPr>
-            <w:rStyle w:val="Hiperhivatkozs"/>
-            <w:rFonts w:asciiTheme="minorHAnsi" w:hAnsiTheme="minorHAnsi"/>
-            <w:sz w:val="24"/>
-            <w:lang w:val="hu-HU"/>
-          </w:rPr>
-          <w:t>x</w:t>
-        </w:r>
-        <w:r>
-          <w:rPr>
-            <w:rStyle w:val="Hiperhivatkozs"/>
-            <w:rFonts w:asciiTheme="minorHAnsi" w:hAnsiTheme="minorHAnsi"/>
-            <w:sz w:val="24"/>
-            <w:lang w:val="hu-HU"/>
-          </w:rPr>
-          <w:t>.de/en/products/gearboxes-for-electric-vehicle</w:t>
-        </w:r>
-        <w:r>
-          <w:rPr>
-            <w:rStyle w:val="Hiperhivatkozs"/>
-            <w:rFonts w:asciiTheme="minorHAnsi" w:hAnsiTheme="minorHAnsi"/>
-            <w:sz w:val="24"/>
-            <w:lang w:val="hu-HU"/>
-          </w:rPr>
-          <w:t>s</w:t>
-        </w:r>
-        <w:r>
-          <w:rPr>
-            <w:rStyle w:val="Hiperhivatkozs"/>
-            <w:rFonts w:asciiTheme="minorHAnsi" w:hAnsiTheme="minorHAnsi"/>
-            <w:sz w:val="24"/>
-            <w:lang w:val="hu-HU"/>
-          </w:rPr>
-          <w:t>//</w:t>
+          <w:t>https://www.aradex.de/en/products/gearboxes-for-electric-vehicles//</w:t>
         </w:r>
       </w:hyperlink>
     </w:p>
@@ -1243,46 +519,18 @@
           <w:lang w:val="hu-HU"/>
         </w:rPr>
       </w:pPr>
-      <w:proofErr w:type="spellStart"/>
       <w:r>
         <w:rPr>
           <w:rFonts w:asciiTheme="minorHAnsi" w:hAnsiTheme="minorHAnsi"/>
           <w:sz w:val="28"/>
           <w:lang w:val="hu-HU"/>
         </w:rPr>
-        <w:t>Kreisel</w:t>
-      </w:r>
-      <w:proofErr w:type="spellEnd"/>
-      <w:r>
-        <w:rPr>
-          <w:rFonts w:asciiTheme="minorHAnsi" w:hAnsiTheme="minorHAnsi"/>
-          <w:sz w:val="28"/>
-          <w:lang w:val="hu-HU"/>
-        </w:rPr>
-        <w:t xml:space="preserve"> </w:t>
-      </w:r>
-      <w:proofErr w:type="spellStart"/>
-      <w:r>
-        <w:rPr>
-          <w:rFonts w:asciiTheme="minorHAnsi" w:hAnsiTheme="minorHAnsi"/>
-          <w:sz w:val="28"/>
-          <w:lang w:val="hu-HU"/>
-        </w:rPr>
-        <w:t>Electric</w:t>
-      </w:r>
-      <w:proofErr w:type="spellEnd"/>
-      <w:r>
-        <w:rPr>
-          <w:rFonts w:asciiTheme="minorHAnsi" w:hAnsiTheme="minorHAnsi"/>
-          <w:sz w:val="28"/>
-          <w:lang w:val="hu-HU"/>
-        </w:rPr>
-        <w:t>:</w:t>
-      </w:r>
-    </w:p>
-    <w:p>
-      <w:pPr>
-        <w:pStyle w:val="Listaszerbekezds"/>
+        <w:t>Kreisel Electric:</w:t>
+      </w:r>
+    </w:p>
+    <w:p>
+      <w:pPr>
+        <w:pStyle w:val="ListParagraph"/>
         <w:numPr>
           <w:ilvl w:val="0"/>
           <w:numId w:val="4"/>
@@ -1293,35 +541,17 @@
           <w:lang w:val="hu-HU"/>
         </w:rPr>
       </w:pPr>
-      <w:proofErr w:type="spellStart"/>
-      <w:r>
-        <w:rPr>
-          <w:rFonts w:asciiTheme="minorHAnsi" w:hAnsiTheme="minorHAnsi"/>
-          <w:sz w:val="24"/>
-        </w:rPr>
-        <w:t>automated</w:t>
-      </w:r>
-      <w:proofErr w:type="spellEnd"/>
-      <w:r>
-        <w:rPr>
-          <w:rFonts w:asciiTheme="minorHAnsi" w:hAnsiTheme="minorHAnsi"/>
-          <w:sz w:val="24"/>
-        </w:rPr>
-        <w:t xml:space="preserve"> 2-speed </w:t>
-      </w:r>
-      <w:proofErr w:type="spellStart"/>
-      <w:r>
-        <w:rPr>
-          <w:rFonts w:asciiTheme="minorHAnsi" w:hAnsiTheme="minorHAnsi"/>
-          <w:sz w:val="24"/>
-        </w:rPr>
-        <w:t>transmission</w:t>
-      </w:r>
-      <w:proofErr w:type="spellEnd"/>
-    </w:p>
-    <w:p>
-      <w:pPr>
-        <w:pStyle w:val="Listaszerbekezds"/>
+      <w:r>
+        <w:rPr>
+          <w:rFonts w:asciiTheme="minorHAnsi" w:hAnsiTheme="minorHAnsi"/>
+          <w:sz w:val="24"/>
+        </w:rPr>
+        <w:t>automated 2-speed transmission</w:t>
+      </w:r>
+    </w:p>
+    <w:p>
+      <w:pPr>
+        <w:pStyle w:val="ListParagraph"/>
         <w:numPr>
           <w:ilvl w:val="0"/>
           <w:numId w:val="4"/>
@@ -1343,7 +573,7 @@
     </w:p>
     <w:p>
       <w:pPr>
-        <w:pStyle w:val="Listaszerbekezds"/>
+        <w:pStyle w:val="ListParagraph"/>
         <w:numPr>
           <w:ilvl w:val="0"/>
           <w:numId w:val="4"/>
@@ -1360,42 +590,12 @@
           <w:sz w:val="24"/>
           <w:lang w:val="hu-HU"/>
         </w:rPr>
-        <w:t xml:space="preserve">0.25 </w:t>
-      </w:r>
-      <w:proofErr w:type="spellStart"/>
-      <w:r>
-        <w:rPr>
-          <w:rFonts w:asciiTheme="minorHAnsi" w:hAnsiTheme="minorHAnsi"/>
-          <w:sz w:val="24"/>
-          <w:lang w:val="hu-HU"/>
-        </w:rPr>
-        <w:t>second</w:t>
-      </w:r>
-      <w:bookmarkStart w:id="0" w:name="_GoBack"/>
-      <w:bookmarkEnd w:id="0"/>
-      <w:proofErr w:type="spellEnd"/>
-      <w:r>
-        <w:rPr>
-          <w:rFonts w:asciiTheme="minorHAnsi" w:hAnsiTheme="minorHAnsi"/>
-          <w:sz w:val="24"/>
-          <w:lang w:val="hu-HU"/>
-        </w:rPr>
-        <w:t xml:space="preserve"> </w:t>
-      </w:r>
-      <w:proofErr w:type="spellStart"/>
-      <w:r>
-        <w:rPr>
-          <w:rFonts w:asciiTheme="minorHAnsi" w:hAnsiTheme="minorHAnsi"/>
-          <w:sz w:val="24"/>
-          <w:lang w:val="hu-HU"/>
-        </w:rPr>
-        <w:t>gearshift</w:t>
-      </w:r>
-      <w:proofErr w:type="spellEnd"/>
-    </w:p>
-    <w:p>
-      <w:pPr>
-        <w:pStyle w:val="Listaszerbekezds"/>
+        <w:t>0.25 second gearshift</w:t>
+      </w:r>
+    </w:p>
+    <w:p>
+      <w:pPr>
+        <w:pStyle w:val="ListParagraph"/>
         <w:numPr>
           <w:ilvl w:val="0"/>
           <w:numId w:val="4"/>
@@ -1406,222 +606,22 @@
           <w:lang w:val="hu-HU"/>
         </w:rPr>
       </w:pPr>
-      <w:proofErr w:type="spellStart"/>
-      <w:r>
-        <w:rPr>
-          <w:rFonts w:asciiTheme="minorHAnsi" w:hAnsiTheme="minorHAnsi"/>
-          <w:sz w:val="24"/>
-          <w:lang w:val="hu-HU"/>
-        </w:rPr>
-        <w:t>Can</w:t>
-      </w:r>
-      <w:proofErr w:type="spellEnd"/>
-      <w:r>
-        <w:rPr>
-          <w:rFonts w:asciiTheme="minorHAnsi" w:hAnsiTheme="minorHAnsi"/>
-          <w:sz w:val="24"/>
-          <w:lang w:val="hu-HU"/>
-        </w:rPr>
-        <w:t xml:space="preserve"> be </w:t>
-      </w:r>
-      <w:proofErr w:type="spellStart"/>
-      <w:r>
-        <w:rPr>
-          <w:rFonts w:asciiTheme="minorHAnsi" w:hAnsiTheme="minorHAnsi"/>
-          <w:sz w:val="24"/>
-          <w:lang w:val="hu-HU"/>
-        </w:rPr>
-        <w:t>applied</w:t>
-      </w:r>
-      <w:proofErr w:type="spellEnd"/>
-      <w:r>
-        <w:rPr>
-          <w:rFonts w:asciiTheme="minorHAnsi" w:hAnsiTheme="minorHAnsi"/>
-          <w:sz w:val="24"/>
-          <w:lang w:val="hu-HU"/>
-        </w:rPr>
-        <w:t xml:space="preserve"> </w:t>
-      </w:r>
-      <w:proofErr w:type="spellStart"/>
-      <w:r>
-        <w:rPr>
-          <w:rFonts w:asciiTheme="minorHAnsi" w:hAnsiTheme="minorHAnsi"/>
-          <w:sz w:val="24"/>
-          <w:lang w:val="hu-HU"/>
-        </w:rPr>
-        <w:t>for</w:t>
-      </w:r>
-      <w:proofErr w:type="spellEnd"/>
-      <w:r>
-        <w:rPr>
-          <w:rFonts w:asciiTheme="minorHAnsi" w:hAnsiTheme="minorHAnsi"/>
-          <w:sz w:val="24"/>
-          <w:lang w:val="hu-HU"/>
-        </w:rPr>
-        <w:t xml:space="preserve"> </w:t>
-      </w:r>
-      <w:proofErr w:type="spellStart"/>
-      <w:r>
-        <w:rPr>
-          <w:rFonts w:asciiTheme="minorHAnsi" w:hAnsiTheme="minorHAnsi"/>
-          <w:sz w:val="24"/>
-          <w:lang w:val="hu-HU"/>
-        </w:rPr>
-        <w:t>multiple</w:t>
-      </w:r>
-      <w:proofErr w:type="spellEnd"/>
-      <w:r>
-        <w:rPr>
-          <w:rFonts w:asciiTheme="minorHAnsi" w:hAnsiTheme="minorHAnsi"/>
-          <w:sz w:val="24"/>
-          <w:lang w:val="hu-HU"/>
-        </w:rPr>
-        <w:t xml:space="preserve"> motor drive </w:t>
-      </w:r>
-      <w:proofErr w:type="spellStart"/>
-      <w:r>
-        <w:rPr>
-          <w:rFonts w:asciiTheme="minorHAnsi" w:hAnsiTheme="minorHAnsi"/>
-          <w:sz w:val="24"/>
-          <w:lang w:val="hu-HU"/>
-        </w:rPr>
-        <w:t>system</w:t>
-      </w:r>
-      <w:proofErr w:type="spellEnd"/>
-      <w:r>
-        <w:rPr>
-          <w:rFonts w:asciiTheme="minorHAnsi" w:hAnsiTheme="minorHAnsi"/>
-          <w:sz w:val="24"/>
-          <w:lang w:val="hu-HU"/>
-        </w:rPr>
-        <w:t xml:space="preserve"> </w:t>
-      </w:r>
-      <w:proofErr w:type="spellStart"/>
-      <w:r>
-        <w:rPr>
-          <w:rFonts w:asciiTheme="minorHAnsi" w:hAnsiTheme="minorHAnsi"/>
-          <w:sz w:val="24"/>
-          <w:lang w:val="hu-HU"/>
-        </w:rPr>
-        <w:t>as</w:t>
-      </w:r>
-      <w:proofErr w:type="spellEnd"/>
-      <w:r>
-        <w:rPr>
-          <w:rFonts w:asciiTheme="minorHAnsi" w:hAnsiTheme="minorHAnsi"/>
-          <w:sz w:val="24"/>
-          <w:lang w:val="hu-HU"/>
-        </w:rPr>
-        <w:t xml:space="preserve"> </w:t>
-      </w:r>
-      <w:proofErr w:type="spellStart"/>
-      <w:r>
-        <w:rPr>
-          <w:rFonts w:asciiTheme="minorHAnsi" w:hAnsiTheme="minorHAnsi"/>
-          <w:sz w:val="24"/>
-          <w:lang w:val="hu-HU"/>
-        </w:rPr>
-        <w:t>well</w:t>
-      </w:r>
-      <w:proofErr w:type="spellEnd"/>
-      <w:r>
-        <w:rPr>
-          <w:rFonts w:asciiTheme="minorHAnsi" w:hAnsiTheme="minorHAnsi"/>
-          <w:sz w:val="24"/>
-          <w:lang w:val="hu-HU"/>
-        </w:rPr>
-        <w:t xml:space="preserve"> </w:t>
-      </w:r>
-      <w:proofErr w:type="spellStart"/>
-      <w:r>
-        <w:rPr>
-          <w:rFonts w:asciiTheme="minorHAnsi" w:hAnsiTheme="minorHAnsi"/>
-          <w:sz w:val="24"/>
-          <w:lang w:val="hu-HU"/>
-        </w:rPr>
-        <w:t>as</w:t>
-      </w:r>
-      <w:proofErr w:type="spellEnd"/>
-      <w:r>
-        <w:rPr>
-          <w:rFonts w:asciiTheme="minorHAnsi" w:hAnsiTheme="minorHAnsi"/>
-          <w:sz w:val="24"/>
-          <w:lang w:val="hu-HU"/>
-        </w:rPr>
-        <w:t xml:space="preserve"> </w:t>
-      </w:r>
-      <w:proofErr w:type="spellStart"/>
-      <w:r>
-        <w:rPr>
-          <w:rFonts w:asciiTheme="minorHAnsi" w:hAnsiTheme="minorHAnsi"/>
-          <w:sz w:val="24"/>
-          <w:lang w:val="hu-HU"/>
-        </w:rPr>
-        <w:t>for</w:t>
-      </w:r>
-      <w:proofErr w:type="spellEnd"/>
-      <w:r>
-        <w:rPr>
-          <w:rFonts w:asciiTheme="minorHAnsi" w:hAnsiTheme="minorHAnsi"/>
-          <w:sz w:val="24"/>
-          <w:lang w:val="hu-HU"/>
-        </w:rPr>
-        <w:t xml:space="preserve"> </w:t>
-      </w:r>
-      <w:proofErr w:type="spellStart"/>
-      <w:r>
-        <w:rPr>
-          <w:rFonts w:asciiTheme="minorHAnsi" w:hAnsiTheme="minorHAnsi"/>
-          <w:sz w:val="24"/>
-          <w:lang w:val="hu-HU"/>
-        </w:rPr>
-        <w:t>singe</w:t>
-      </w:r>
-      <w:proofErr w:type="spellEnd"/>
-      <w:r>
-        <w:rPr>
-          <w:rFonts w:asciiTheme="minorHAnsi" w:hAnsiTheme="minorHAnsi"/>
-          <w:sz w:val="24"/>
-          <w:lang w:val="hu-HU"/>
-        </w:rPr>
-        <w:t xml:space="preserve"> motor </w:t>
-      </w:r>
-      <w:proofErr w:type="spellStart"/>
-      <w:r>
-        <w:rPr>
-          <w:rFonts w:asciiTheme="minorHAnsi" w:hAnsiTheme="minorHAnsi"/>
-          <w:sz w:val="24"/>
-          <w:lang w:val="hu-HU"/>
-        </w:rPr>
-        <w:t>drived</w:t>
-      </w:r>
-      <w:proofErr w:type="spellEnd"/>
-      <w:r>
-        <w:rPr>
-          <w:rFonts w:asciiTheme="minorHAnsi" w:hAnsiTheme="minorHAnsi"/>
-          <w:sz w:val="24"/>
-          <w:lang w:val="hu-HU"/>
-        </w:rPr>
-        <w:t xml:space="preserve"> </w:t>
-      </w:r>
-      <w:proofErr w:type="spellStart"/>
-      <w:r>
-        <w:rPr>
-          <w:rFonts w:asciiTheme="minorHAnsi" w:hAnsiTheme="minorHAnsi"/>
-          <w:sz w:val="24"/>
-          <w:lang w:val="hu-HU"/>
-        </w:rPr>
-        <w:t>system</w:t>
-      </w:r>
-      <w:proofErr w:type="spellEnd"/>
+      <w:r>
+        <w:rPr>
+          <w:rFonts w:asciiTheme="minorHAnsi" w:hAnsiTheme="minorHAnsi"/>
+          <w:sz w:val="24"/>
+          <w:lang w:val="hu-HU"/>
+        </w:rPr>
+        <w:t>Can be applied for multiple motor drive system as well as for singe motor drived system</w:t>
+      </w:r>
     </w:p>
     <w:sectPr>
-      <w:headerReference w:type="even" r:id="rId8"/>
-      <w:headerReference w:type="default" r:id="rId9"/>
-      <w:footerReference w:type="even" r:id="rId10"/>
-      <w:footerReference w:type="default" r:id="rId11"/>
-      <w:headerReference w:type="first" r:id="rId12"/>
-      <w:footerReference w:type="first" r:id="rId13"/>
+      <w:headerReference w:type="even" r:id="rId11"/>
+      <w:headerReference w:type="default" r:id="rId12"/>
+      <w:footerReference w:type="even" r:id="rId13"/>
+      <w:footerReference w:type="default" r:id="rId14"/>
+      <w:headerReference w:type="first" r:id="rId15"/>
+      <w:footerReference w:type="first" r:id="rId16"/>
       <w:pgSz w:w="11906" w:h="16838" w:code="9"/>
       <w:pgMar w:top="1418" w:right="1418" w:bottom="1134" w:left="1418" w:header="709" w:footer="709" w:gutter="0"/>
       <w:cols w:space="708"/>
@@ -1631,8 +631,51 @@
 </w:document>
 </file>
 
+<file path=word/comments.xml><?xml version="1.0" encoding="utf-8"?>
+<w:comments xmlns:wpc="http://schemas.microsoft.com/office/word/2010/wordprocessingCanvas" xmlns:cx="http://schemas.microsoft.com/office/drawing/2014/chartex" xmlns:mc="http://schemas.openxmlformats.org/markup-compatibility/2006" xmlns:o="urn:schemas-microsoft-com:office:office" xmlns:r="http://schemas.openxmlformats.org/officeDocument/2006/relationships" xmlns:m="http://schemas.openxmlformats.org/officeDocument/2006/math" xmlns:v="urn:schemas-microsoft-com:vml" xmlns:wp14="http://schemas.microsoft.com/office/word/2010/wordprocessingDrawing" xmlns:wp="http://schemas.openxmlformats.org/drawingml/2006/wordprocessingDrawing" xmlns:w10="urn:schemas-microsoft-com:office:word" xmlns:w="http://schemas.openxmlformats.org/wordprocessingml/2006/main" xmlns:w14="http://schemas.microsoft.com/office/word/2010/wordml" xmlns:w15="http://schemas.microsoft.com/office/word/2012/wordml" xmlns:w16se="http://schemas.microsoft.com/office/word/2015/wordml/symex" xmlns:wpg="http://schemas.microsoft.com/office/word/2010/wordprocessingGroup" xmlns:wpi="http://schemas.microsoft.com/office/word/2010/wordprocessingInk" xmlns:wne="http://schemas.microsoft.com/office/word/2006/wordml" xmlns:wps="http://schemas.microsoft.com/office/word/2010/wordprocessingShape" mc:Ignorable="w14 w15 w16se wp14">
+  <w:comment w:id="0" w:author="Author" w:initials="A">
+    <w:p>
+      <w:pPr>
+        <w:pStyle w:val="CommentText"/>
+      </w:pPr>
+      <w:r>
+        <w:rPr>
+          <w:rStyle w:val="CommentReference"/>
+        </w:rPr>
+        <w:annotationRef/>
+      </w:r>
+    </w:p>
+  </w:comment>
+  <w:comment w:id="1" w:author="Author" w:initials="A">
+    <w:p>
+      <w:pPr>
+        <w:pStyle w:val="CommentText"/>
+      </w:pPr>
+      <w:r>
+        <w:rPr>
+          <w:rStyle w:val="CommentReference"/>
+        </w:rPr>
+        <w:annotationRef/>
+      </w:r>
+      <w:r>
+        <w:t>Ez nagyon jó, olyan jó hogy még</w:t>
+      </w:r>
+      <w:bookmarkStart w:id="2" w:name="_GoBack"/>
+      <w:bookmarkEnd w:id="2"/>
+    </w:p>
+  </w:comment>
+</w:comments>
+</file>
+
+<file path=word/commentsExtended.xml><?xml version="1.0" encoding="utf-8"?>
+<w15:commentsEx xmlns:wpc="http://schemas.microsoft.com/office/word/2010/wordprocessingCanvas" xmlns:cx="http://schemas.microsoft.com/office/drawing/2014/chartex" xmlns:mc="http://schemas.openxmlformats.org/markup-compatibility/2006" xmlns:o="urn:schemas-microsoft-com:office:office" xmlns:r="http://schemas.openxmlformats.org/officeDocument/2006/relationships" xmlns:m="http://schemas.openxmlformats.org/officeDocument/2006/math" xmlns:v="urn:schemas-microsoft-com:vml" xmlns:wp14="http://schemas.microsoft.com/office/word/2010/wordprocessingDrawing" xmlns:wp="http://schemas.openxmlformats.org/drawingml/2006/wordprocessingDrawing" xmlns:w10="urn:schemas-microsoft-com:office:word" xmlns:w="http://schemas.openxmlformats.org/wordprocessingml/2006/main" xmlns:w14="http://schemas.microsoft.com/office/word/2010/wordml" xmlns:w15="http://schemas.microsoft.com/office/word/2012/wordml" xmlns:w16se="http://schemas.microsoft.com/office/word/2015/wordml/symex" xmlns:wpg="http://schemas.microsoft.com/office/word/2010/wordprocessingGroup" xmlns:wpi="http://schemas.microsoft.com/office/word/2010/wordprocessingInk" xmlns:wne="http://schemas.microsoft.com/office/word/2006/wordml" xmlns:wps="http://schemas.microsoft.com/office/word/2010/wordprocessingShape" mc:Ignorable="w14 w15 w16se wp14">
+  <w15:commentEx w15:paraId="16F58460" w15:done="0"/>
+  <w15:commentEx w15:paraId="63E419A2" w15:paraIdParent="16F58460" w15:done="0"/>
+</w15:commentsEx>
+</file>
+
 <file path=word/endnotes.xml><?xml version="1.0" encoding="utf-8"?>
-<w:endnotes xmlns:wpc="http://schemas.microsoft.com/office/word/2010/wordprocessingCanvas" xmlns:cx="http://schemas.microsoft.com/office/drawing/2014/chartex" xmlns:cx1="http://schemas.microsoft.com/office/drawing/2015/9/8/chartex" xmlns:cx2="http://schemas.microsoft.com/office/drawing/2015/10/21/chartex" xmlns:cx3="http://schemas.microsoft.com/office/drawing/2016/5/9/chartex" xmlns:cx4="http://schemas.microsoft.com/office/drawing/2016/5/10/chartex" xmlns:cx5="http://schemas.microsoft.com/office/drawing/2016/5/11/chartex" xmlns:cx6="http://schemas.microsoft.com/office/drawing/2016/5/12/chartex" xmlns:cx7="http://schemas.microsoft.com/office/drawing/2016/5/13/chartex" xmlns:cx8="http://schemas.microsoft.com/office/drawing/2016/5/14/chartex" xmlns:mc="http://schemas.openxmlformats.org/markup-compatibility/2006" xmlns:aink="http://schemas.microsoft.com/office/drawing/2016/ink" xmlns:am3d="http://schemas.microsoft.com/office/drawing/2017/model3d" xmlns:o="urn:schemas-microsoft-com:office:office" xmlns:r="http://schemas.openxmlformats.org/officeDocument/2006/relationships" xmlns:m="http://schemas.openxmlformats.org/officeDocument/2006/math" xmlns:v="urn:schemas-microsoft-com:vml" xmlns:wp14="http://schemas.microsoft.com/office/word/2010/wordprocessingDrawing" xmlns:wp="http://schemas.openxmlformats.org/drawingml/2006/wordprocessingDrawing" xmlns:w10="urn:schemas-microsoft-com:office:word" xmlns:w="http://schemas.openxmlformats.org/wordprocessingml/2006/main" xmlns:w14="http://schemas.microsoft.com/office/word/2010/wordml" xmlns:w15="http://schemas.microsoft.com/office/word/2012/wordml" xmlns:w16cid="http://schemas.microsoft.com/office/word/2016/wordml/cid" xmlns:w16se="http://schemas.microsoft.com/office/word/2015/wordml/symex" xmlns:wpg="http://schemas.microsoft.com/office/word/2010/wordprocessingGroup" xmlns:wpi="http://schemas.microsoft.com/office/word/2010/wordprocessingInk" xmlns:wne="http://schemas.microsoft.com/office/word/2006/wordml" xmlns:wps="http://schemas.microsoft.com/office/word/2010/wordprocessingShape" mc:Ignorable="w14 w15 w16se w16cid wp14">
+<w:endnotes xmlns:wpc="http://schemas.microsoft.com/office/word/2010/wordprocessingCanvas" xmlns:cx="http://schemas.microsoft.com/office/drawing/2014/chartex" xmlns:mc="http://schemas.openxmlformats.org/markup-compatibility/2006" xmlns:o="urn:schemas-microsoft-com:office:office" xmlns:r="http://schemas.openxmlformats.org/officeDocument/2006/relationships" xmlns:m="http://schemas.openxmlformats.org/officeDocument/2006/math" xmlns:v="urn:schemas-microsoft-com:vml" xmlns:wp14="http://schemas.microsoft.com/office/word/2010/wordprocessingDrawing" xmlns:wp="http://schemas.openxmlformats.org/drawingml/2006/wordprocessingDrawing" xmlns:w10="urn:schemas-microsoft-com:office:word" xmlns:w="http://schemas.openxmlformats.org/wordprocessingml/2006/main" xmlns:w14="http://schemas.microsoft.com/office/word/2010/wordml" xmlns:w15="http://schemas.microsoft.com/office/word/2012/wordml" xmlns:w16se="http://schemas.microsoft.com/office/word/2015/wordml/symex" xmlns:wpg="http://schemas.microsoft.com/office/word/2010/wordprocessingGroup" xmlns:wpi="http://schemas.microsoft.com/office/word/2010/wordprocessingInk" xmlns:wne="http://schemas.microsoft.com/office/word/2006/wordml" xmlns:wps="http://schemas.microsoft.com/office/word/2010/wordprocessingShape" mc:Ignorable="w14 w15 w16se wp14">
   <w:endnote w:type="separator" w:id="-1">
     <w:p>
       <w:pPr>
@@ -1657,37 +700,37 @@
 </file>
 
 <file path=word/footer1.xml><?xml version="1.0" encoding="utf-8"?>
-<w:ftr xmlns:wpc="http://schemas.microsoft.com/office/word/2010/wordprocessingCanvas" xmlns:cx="http://schemas.microsoft.com/office/drawing/2014/chartex" xmlns:cx1="http://schemas.microsoft.com/office/drawing/2015/9/8/chartex" xmlns:cx2="http://schemas.microsoft.com/office/drawing/2015/10/21/chartex" xmlns:cx3="http://schemas.microsoft.com/office/drawing/2016/5/9/chartex" xmlns:cx4="http://schemas.microsoft.com/office/drawing/2016/5/10/chartex" xmlns:cx5="http://schemas.microsoft.com/office/drawing/2016/5/11/chartex" xmlns:cx6="http://schemas.microsoft.com/office/drawing/2016/5/12/chartex" xmlns:cx7="http://schemas.microsoft.com/office/drawing/2016/5/13/chartex" xmlns:cx8="http://schemas.microsoft.com/office/drawing/2016/5/14/chartex" xmlns:mc="http://schemas.openxmlformats.org/markup-compatibility/2006" xmlns:aink="http://schemas.microsoft.com/office/drawing/2016/ink" xmlns:am3d="http://schemas.microsoft.com/office/drawing/2017/model3d" xmlns:o="urn:schemas-microsoft-com:office:office" xmlns:r="http://schemas.openxmlformats.org/officeDocument/2006/relationships" xmlns:m="http://schemas.openxmlformats.org/officeDocument/2006/math" xmlns:v="urn:schemas-microsoft-com:vml" xmlns:wp14="http://schemas.microsoft.com/office/word/2010/wordprocessingDrawing" xmlns:wp="http://schemas.openxmlformats.org/drawingml/2006/wordprocessingDrawing" xmlns:w10="urn:schemas-microsoft-com:office:word" xmlns:w="http://schemas.openxmlformats.org/wordprocessingml/2006/main" xmlns:w14="http://schemas.microsoft.com/office/word/2010/wordml" xmlns:w15="http://schemas.microsoft.com/office/word/2012/wordml" xmlns:w16cid="http://schemas.microsoft.com/office/word/2016/wordml/cid" xmlns:w16se="http://schemas.microsoft.com/office/word/2015/wordml/symex" xmlns:wpg="http://schemas.microsoft.com/office/word/2010/wordprocessingGroup" xmlns:wpi="http://schemas.microsoft.com/office/word/2010/wordprocessingInk" xmlns:wne="http://schemas.microsoft.com/office/word/2006/wordml" xmlns:wps="http://schemas.microsoft.com/office/word/2010/wordprocessingShape" mc:Ignorable="w14 w15 w16se w16cid wp14">
+<w:ftr xmlns:wpc="http://schemas.microsoft.com/office/word/2010/wordprocessingCanvas" xmlns:cx="http://schemas.microsoft.com/office/drawing/2014/chartex" xmlns:mc="http://schemas.openxmlformats.org/markup-compatibility/2006" xmlns:o="urn:schemas-microsoft-com:office:office" xmlns:r="http://schemas.openxmlformats.org/officeDocument/2006/relationships" xmlns:m="http://schemas.openxmlformats.org/officeDocument/2006/math" xmlns:v="urn:schemas-microsoft-com:vml" xmlns:wp14="http://schemas.microsoft.com/office/word/2010/wordprocessingDrawing" xmlns:wp="http://schemas.openxmlformats.org/drawingml/2006/wordprocessingDrawing" xmlns:w10="urn:schemas-microsoft-com:office:word" xmlns:w="http://schemas.openxmlformats.org/wordprocessingml/2006/main" xmlns:w14="http://schemas.microsoft.com/office/word/2010/wordml" xmlns:w15="http://schemas.microsoft.com/office/word/2012/wordml" xmlns:w16se="http://schemas.microsoft.com/office/word/2015/wordml/symex" xmlns:wpg="http://schemas.microsoft.com/office/word/2010/wordprocessingGroup" xmlns:wpi="http://schemas.microsoft.com/office/word/2010/wordprocessingInk" xmlns:wne="http://schemas.microsoft.com/office/word/2006/wordml" xmlns:wps="http://schemas.microsoft.com/office/word/2010/wordprocessingShape" mc:Ignorable="w14 w15 w16se wp14">
   <w:p>
     <w:pPr>
-      <w:pStyle w:val="llb"/>
+      <w:pStyle w:val="Footer"/>
     </w:pPr>
   </w:p>
 </w:ftr>
 </file>
 
 <file path=word/footer2.xml><?xml version="1.0" encoding="utf-8"?>
-<w:ftr xmlns:wpc="http://schemas.microsoft.com/office/word/2010/wordprocessingCanvas" xmlns:cx="http://schemas.microsoft.com/office/drawing/2014/chartex" xmlns:cx1="http://schemas.microsoft.com/office/drawing/2015/9/8/chartex" xmlns:cx2="http://schemas.microsoft.com/office/drawing/2015/10/21/chartex" xmlns:cx3="http://schemas.microsoft.com/office/drawing/2016/5/9/chartex" xmlns:cx4="http://schemas.microsoft.com/office/drawing/2016/5/10/chartex" xmlns:cx5="http://schemas.microsoft.com/office/drawing/2016/5/11/chartex" xmlns:cx6="http://schemas.microsoft.com/office/drawing/2016/5/12/chartex" xmlns:cx7="http://schemas.microsoft.com/office/drawing/2016/5/13/chartex" xmlns:cx8="http://schemas.microsoft.com/office/drawing/2016/5/14/chartex" xmlns:mc="http://schemas.openxmlformats.org/markup-compatibility/2006" xmlns:aink="http://schemas.microsoft.com/office/drawing/2016/ink" xmlns:am3d="http://schemas.microsoft.com/office/drawing/2017/model3d" xmlns:o="urn:schemas-microsoft-com:office:office" xmlns:r="http://schemas.openxmlformats.org/officeDocument/2006/relationships" xmlns:m="http://schemas.openxmlformats.org/officeDocument/2006/math" xmlns:v="urn:schemas-microsoft-com:vml" xmlns:wp14="http://schemas.microsoft.com/office/word/2010/wordprocessingDrawing" xmlns:wp="http://schemas.openxmlformats.org/drawingml/2006/wordprocessingDrawing" xmlns:w10="urn:schemas-microsoft-com:office:word" xmlns:w="http://schemas.openxmlformats.org/wordprocessingml/2006/main" xmlns:w14="http://schemas.microsoft.com/office/word/2010/wordml" xmlns:w15="http://schemas.microsoft.com/office/word/2012/wordml" xmlns:w16cid="http://schemas.microsoft.com/office/word/2016/wordml/cid" xmlns:w16se="http://schemas.microsoft.com/office/word/2015/wordml/symex" xmlns:wpg="http://schemas.microsoft.com/office/word/2010/wordprocessingGroup" xmlns:wpi="http://schemas.microsoft.com/office/word/2010/wordprocessingInk" xmlns:wne="http://schemas.microsoft.com/office/word/2006/wordml" xmlns:wps="http://schemas.microsoft.com/office/word/2010/wordprocessingShape" mc:Ignorable="w14 w15 w16se w16cid wp14">
+<w:ftr xmlns:wpc="http://schemas.microsoft.com/office/word/2010/wordprocessingCanvas" xmlns:cx="http://schemas.microsoft.com/office/drawing/2014/chartex" xmlns:mc="http://schemas.openxmlformats.org/markup-compatibility/2006" xmlns:o="urn:schemas-microsoft-com:office:office" xmlns:r="http://schemas.openxmlformats.org/officeDocument/2006/relationships" xmlns:m="http://schemas.openxmlformats.org/officeDocument/2006/math" xmlns:v="urn:schemas-microsoft-com:vml" xmlns:wp14="http://schemas.microsoft.com/office/word/2010/wordprocessingDrawing" xmlns:wp="http://schemas.openxmlformats.org/drawingml/2006/wordprocessingDrawing" xmlns:w10="urn:schemas-microsoft-com:office:word" xmlns:w="http://schemas.openxmlformats.org/wordprocessingml/2006/main" xmlns:w14="http://schemas.microsoft.com/office/word/2010/wordml" xmlns:w15="http://schemas.microsoft.com/office/word/2012/wordml" xmlns:w16se="http://schemas.microsoft.com/office/word/2015/wordml/symex" xmlns:wpg="http://schemas.microsoft.com/office/word/2010/wordprocessingGroup" xmlns:wpi="http://schemas.microsoft.com/office/word/2010/wordprocessingInk" xmlns:wne="http://schemas.microsoft.com/office/word/2006/wordml" xmlns:wps="http://schemas.microsoft.com/office/word/2010/wordprocessingShape" mc:Ignorable="w14 w15 w16se wp14">
   <w:p>
     <w:pPr>
-      <w:pStyle w:val="llb"/>
+      <w:pStyle w:val="Footer"/>
     </w:pPr>
   </w:p>
 </w:ftr>
 </file>
 
 <file path=word/footer3.xml><?xml version="1.0" encoding="utf-8"?>
-<w:ftr xmlns:wpc="http://schemas.microsoft.com/office/word/2010/wordprocessingCanvas" xmlns:cx="http://schemas.microsoft.com/office/drawing/2014/chartex" xmlns:cx1="http://schemas.microsoft.com/office/drawing/2015/9/8/chartex" xmlns:cx2="http://schemas.microsoft.com/office/drawing/2015/10/21/chartex" xmlns:cx3="http://schemas.microsoft.com/office/drawing/2016/5/9/chartex" xmlns:cx4="http://schemas.microsoft.com/office/drawing/2016/5/10/chartex" xmlns:cx5="http://schemas.microsoft.com/office/drawing/2016/5/11/chartex" xmlns:cx6="http://schemas.microsoft.com/office/drawing/2016/5/12/chartex" xmlns:cx7="http://schemas.microsoft.com/office/drawing/2016/5/13/chartex" xmlns:cx8="http://schemas.microsoft.com/office/drawing/2016/5/14/chartex" xmlns:mc="http://schemas.openxmlformats.org/markup-compatibility/2006" xmlns:aink="http://schemas.microsoft.com/office/drawing/2016/ink" xmlns:am3d="http://schemas.microsoft.com/office/drawing/2017/model3d" xmlns:o="urn:schemas-microsoft-com:office:office" xmlns:r="http://schemas.openxmlformats.org/officeDocument/2006/relationships" xmlns:m="http://schemas.openxmlformats.org/officeDocument/2006/math" xmlns:v="urn:schemas-microsoft-com:vml" xmlns:wp14="http://schemas.microsoft.com/office/word/2010/wordprocessingDrawing" xmlns:wp="http://schemas.openxmlformats.org/drawingml/2006/wordprocessingDrawing" xmlns:w10="urn:schemas-microsoft-com:office:word" xmlns:w="http://schemas.openxmlformats.org/wordprocessingml/2006/main" xmlns:w14="http://schemas.microsoft.com/office/word/2010/wordml" xmlns:w15="http://schemas.microsoft.com/office/word/2012/wordml" xmlns:w16cid="http://schemas.microsoft.com/office/word/2016/wordml/cid" xmlns:w16se="http://schemas.microsoft.com/office/word/2015/wordml/symex" xmlns:wpg="http://schemas.microsoft.com/office/word/2010/wordprocessingGroup" xmlns:wpi="http://schemas.microsoft.com/office/word/2010/wordprocessingInk" xmlns:wne="http://schemas.microsoft.com/office/word/2006/wordml" xmlns:wps="http://schemas.microsoft.com/office/word/2010/wordprocessingShape" mc:Ignorable="w14 w15 w16se w16cid wp14">
+<w:ftr xmlns:wpc="http://schemas.microsoft.com/office/word/2010/wordprocessingCanvas" xmlns:cx="http://schemas.microsoft.com/office/drawing/2014/chartex" xmlns:mc="http://schemas.openxmlformats.org/markup-compatibility/2006" xmlns:o="urn:schemas-microsoft-com:office:office" xmlns:r="http://schemas.openxmlformats.org/officeDocument/2006/relationships" xmlns:m="http://schemas.openxmlformats.org/officeDocument/2006/math" xmlns:v="urn:schemas-microsoft-com:vml" xmlns:wp14="http://schemas.microsoft.com/office/word/2010/wordprocessingDrawing" xmlns:wp="http://schemas.openxmlformats.org/drawingml/2006/wordprocessingDrawing" xmlns:w10="urn:schemas-microsoft-com:office:word" xmlns:w="http://schemas.openxmlformats.org/wordprocessingml/2006/main" xmlns:w14="http://schemas.microsoft.com/office/word/2010/wordml" xmlns:w15="http://schemas.microsoft.com/office/word/2012/wordml" xmlns:w16se="http://schemas.microsoft.com/office/word/2015/wordml/symex" xmlns:wpg="http://schemas.microsoft.com/office/word/2010/wordprocessingGroup" xmlns:wpi="http://schemas.microsoft.com/office/word/2010/wordprocessingInk" xmlns:wne="http://schemas.microsoft.com/office/word/2006/wordml" xmlns:wps="http://schemas.microsoft.com/office/word/2010/wordprocessingShape" mc:Ignorable="w14 w15 w16se wp14">
   <w:p>
     <w:pPr>
-      <w:pStyle w:val="llb"/>
+      <w:pStyle w:val="Footer"/>
     </w:pPr>
   </w:p>
 </w:ftr>
 </file>
 
 <file path=word/footnotes.xml><?xml version="1.0" encoding="utf-8"?>
-<w:footnotes xmlns:wpc="http://schemas.microsoft.com/office/word/2010/wordprocessingCanvas" xmlns:cx="http://schemas.microsoft.com/office/drawing/2014/chartex" xmlns:cx1="http://schemas.microsoft.com/office/drawing/2015/9/8/chartex" xmlns:cx2="http://schemas.microsoft.com/office/drawing/2015/10/21/chartex" xmlns:cx3="http://schemas.microsoft.com/office/drawing/2016/5/9/chartex" xmlns:cx4="http://schemas.microsoft.com/office/drawing/2016/5/10/chartex" xmlns:cx5="http://schemas.microsoft.com/office/drawing/2016/5/11/chartex" xmlns:cx6="http://schemas.microsoft.com/office/drawing/2016/5/12/chartex" xmlns:cx7="http://schemas.microsoft.com/office/drawing/2016/5/13/chartex" xmlns:cx8="http://schemas.microsoft.com/office/drawing/2016/5/14/chartex" xmlns:mc="http://schemas.openxmlformats.org/markup-compatibility/2006" xmlns:aink="http://schemas.microsoft.com/office/drawing/2016/ink" xmlns:am3d="http://schemas.microsoft.com/office/drawing/2017/model3d" xmlns:o="urn:schemas-microsoft-com:office:office" xmlns:r="http://schemas.openxmlformats.org/officeDocument/2006/relationships" xmlns:m="http://schemas.openxmlformats.org/officeDocument/2006/math" xmlns:v="urn:schemas-microsoft-com:vml" xmlns:wp14="http://schemas.microsoft.com/office/word/2010/wordprocessingDrawing" xmlns:wp="http://schemas.openxmlformats.org/drawingml/2006/wordprocessingDrawing" xmlns:w10="urn:schemas-microsoft-com:office:word" xmlns:w="http://schemas.openxmlformats.org/wordprocessingml/2006/main" xmlns:w14="http://schemas.microsoft.com/office/word/2010/wordml" xmlns:w15="http://schemas.microsoft.com/office/word/2012/wordml" xmlns:w16cid="http://schemas.microsoft.com/office/word/2016/wordml/cid" xmlns:w16se="http://schemas.microsoft.com/office/word/2015/wordml/symex" xmlns:wpg="http://schemas.microsoft.com/office/word/2010/wordprocessingGroup" xmlns:wpi="http://schemas.microsoft.com/office/word/2010/wordprocessingInk" xmlns:wne="http://schemas.microsoft.com/office/word/2006/wordml" xmlns:wps="http://schemas.microsoft.com/office/word/2010/wordprocessingShape" mc:Ignorable="w14 w15 w16se w16cid wp14">
+<w:footnotes xmlns:wpc="http://schemas.microsoft.com/office/word/2010/wordprocessingCanvas" xmlns:cx="http://schemas.microsoft.com/office/drawing/2014/chartex" xmlns:mc="http://schemas.openxmlformats.org/markup-compatibility/2006" xmlns:o="urn:schemas-microsoft-com:office:office" xmlns:r="http://schemas.openxmlformats.org/officeDocument/2006/relationships" xmlns:m="http://schemas.openxmlformats.org/officeDocument/2006/math" xmlns:v="urn:schemas-microsoft-com:vml" xmlns:wp14="http://schemas.microsoft.com/office/word/2010/wordprocessingDrawing" xmlns:wp="http://schemas.openxmlformats.org/drawingml/2006/wordprocessingDrawing" xmlns:w10="urn:schemas-microsoft-com:office:word" xmlns:w="http://schemas.openxmlformats.org/wordprocessingml/2006/main" xmlns:w14="http://schemas.microsoft.com/office/word/2010/wordml" xmlns:w15="http://schemas.microsoft.com/office/word/2012/wordml" xmlns:w16se="http://schemas.microsoft.com/office/word/2015/wordml/symex" xmlns:wpg="http://schemas.microsoft.com/office/word/2010/wordprocessingGroup" xmlns:wpi="http://schemas.microsoft.com/office/word/2010/wordprocessingInk" xmlns:wne="http://schemas.microsoft.com/office/word/2006/wordml" xmlns:wps="http://schemas.microsoft.com/office/word/2010/wordprocessingShape" mc:Ignorable="w14 w15 w16se wp14">
   <w:footnote w:type="separator" w:id="-1">
     <w:p>
       <w:pPr>
@@ -1712,37 +755,37 @@
 </file>
 
 <file path=word/header1.xml><?xml version="1.0" encoding="utf-8"?>
-<w:hdr xmlns:wpc="http://schemas.microsoft.com/office/word/2010/wordprocessingCanvas" xmlns:cx="http://schemas.microsoft.com/office/drawing/2014/chartex" xmlns:cx1="http://schemas.microsoft.com/office/drawing/2015/9/8/chartex" xmlns:cx2="http://schemas.microsoft.com/office/drawing/2015/10/21/chartex" xmlns:cx3="http://schemas.microsoft.com/office/drawing/2016/5/9/chartex" xmlns:cx4="http://schemas.microsoft.com/office/drawing/2016/5/10/chartex" xmlns:cx5="http://schemas.microsoft.com/office/drawing/2016/5/11/chartex" xmlns:cx6="http://schemas.microsoft.com/office/drawing/2016/5/12/chartex" xmlns:cx7="http://schemas.microsoft.com/office/drawing/2016/5/13/chartex" xmlns:cx8="http://schemas.microsoft.com/office/drawing/2016/5/14/chartex" xmlns:mc="http://schemas.openxmlformats.org/markup-compatibility/2006" xmlns:aink="http://schemas.microsoft.com/office/drawing/2016/ink" xmlns:am3d="http://schemas.microsoft.com/office/drawing/2017/model3d" xmlns:o="urn:schemas-microsoft-com:office:office" xmlns:r="http://schemas.openxmlformats.org/officeDocument/2006/relationships" xmlns:m="http://schemas.openxmlformats.org/officeDocument/2006/math" xmlns:v="urn:schemas-microsoft-com:vml" xmlns:wp14="http://schemas.microsoft.com/office/word/2010/wordprocessingDrawing" xmlns:wp="http://schemas.openxmlformats.org/drawingml/2006/wordprocessingDrawing" xmlns:w10="urn:schemas-microsoft-com:office:word" xmlns:w="http://schemas.openxmlformats.org/wordprocessingml/2006/main" xmlns:w14="http://schemas.microsoft.com/office/word/2010/wordml" xmlns:w15="http://schemas.microsoft.com/office/word/2012/wordml" xmlns:w16cid="http://schemas.microsoft.com/office/word/2016/wordml/cid" xmlns:w16se="http://schemas.microsoft.com/office/word/2015/wordml/symex" xmlns:wpg="http://schemas.microsoft.com/office/word/2010/wordprocessingGroup" xmlns:wpi="http://schemas.microsoft.com/office/word/2010/wordprocessingInk" xmlns:wne="http://schemas.microsoft.com/office/word/2006/wordml" xmlns:wps="http://schemas.microsoft.com/office/word/2010/wordprocessingShape" mc:Ignorable="w14 w15 w16se w16cid wp14">
+<w:hdr xmlns:wpc="http://schemas.microsoft.com/office/word/2010/wordprocessingCanvas" xmlns:cx="http://schemas.microsoft.com/office/drawing/2014/chartex" xmlns:mc="http://schemas.openxmlformats.org/markup-compatibility/2006" xmlns:o="urn:schemas-microsoft-com:office:office" xmlns:r="http://schemas.openxmlformats.org/officeDocument/2006/relationships" xmlns:m="http://schemas.openxmlformats.org/officeDocument/2006/math" xmlns:v="urn:schemas-microsoft-com:vml" xmlns:wp14="http://schemas.microsoft.com/office/word/2010/wordprocessingDrawing" xmlns:wp="http://schemas.openxmlformats.org/drawingml/2006/wordprocessingDrawing" xmlns:w10="urn:schemas-microsoft-com:office:word" xmlns:w="http://schemas.openxmlformats.org/wordprocessingml/2006/main" xmlns:w14="http://schemas.microsoft.com/office/word/2010/wordml" xmlns:w15="http://schemas.microsoft.com/office/word/2012/wordml" xmlns:w16se="http://schemas.microsoft.com/office/word/2015/wordml/symex" xmlns:wpg="http://schemas.microsoft.com/office/word/2010/wordprocessingGroup" xmlns:wpi="http://schemas.microsoft.com/office/word/2010/wordprocessingInk" xmlns:wne="http://schemas.microsoft.com/office/word/2006/wordml" xmlns:wps="http://schemas.microsoft.com/office/word/2010/wordprocessingShape" mc:Ignorable="w14 w15 w16se wp14">
   <w:p>
     <w:pPr>
-      <w:pStyle w:val="lfej"/>
+      <w:pStyle w:val="Header"/>
     </w:pPr>
   </w:p>
 </w:hdr>
 </file>
 
 <file path=word/header2.xml><?xml version="1.0" encoding="utf-8"?>
-<w:hdr xmlns:wpc="http://schemas.microsoft.com/office/word/2010/wordprocessingCanvas" xmlns:cx="http://schemas.microsoft.com/office/drawing/2014/chartex" xmlns:cx1="http://schemas.microsoft.com/office/drawing/2015/9/8/chartex" xmlns:cx2="http://schemas.microsoft.com/office/drawing/2015/10/21/chartex" xmlns:cx3="http://schemas.microsoft.com/office/drawing/2016/5/9/chartex" xmlns:cx4="http://schemas.microsoft.com/office/drawing/2016/5/10/chartex" xmlns:cx5="http://schemas.microsoft.com/office/drawing/2016/5/11/chartex" xmlns:cx6="http://schemas.microsoft.com/office/drawing/2016/5/12/chartex" xmlns:cx7="http://schemas.microsoft.com/office/drawing/2016/5/13/chartex" xmlns:cx8="http://schemas.microsoft.com/office/drawing/2016/5/14/chartex" xmlns:mc="http://schemas.openxmlformats.org/markup-compatibility/2006" xmlns:aink="http://schemas.microsoft.com/office/drawing/2016/ink" xmlns:am3d="http://schemas.microsoft.com/office/drawing/2017/model3d" xmlns:o="urn:schemas-microsoft-com:office:office" xmlns:r="http://schemas.openxmlformats.org/officeDocument/2006/relationships" xmlns:m="http://schemas.openxmlformats.org/officeDocument/2006/math" xmlns:v="urn:schemas-microsoft-com:vml" xmlns:wp14="http://schemas.microsoft.com/office/word/2010/wordprocessingDrawing" xmlns:wp="http://schemas.openxmlformats.org/drawingml/2006/wordprocessingDrawing" xmlns:w10="urn:schemas-microsoft-com:office:word" xmlns:w="http://schemas.openxmlformats.org/wordprocessingml/2006/main" xmlns:w14="http://schemas.microsoft.com/office/word/2010/wordml" xmlns:w15="http://schemas.microsoft.com/office/word/2012/wordml" xmlns:w16cid="http://schemas.microsoft.com/office/word/2016/wordml/cid" xmlns:w16se="http://schemas.microsoft.com/office/word/2015/wordml/symex" xmlns:wpg="http://schemas.microsoft.com/office/word/2010/wordprocessingGroup" xmlns:wpi="http://schemas.microsoft.com/office/word/2010/wordprocessingInk" xmlns:wne="http://schemas.microsoft.com/office/word/2006/wordml" xmlns:wps="http://schemas.microsoft.com/office/word/2010/wordprocessingShape" mc:Ignorable="w14 w15 w16se w16cid wp14">
+<w:hdr xmlns:wpc="http://schemas.microsoft.com/office/word/2010/wordprocessingCanvas" xmlns:cx="http://schemas.microsoft.com/office/drawing/2014/chartex" xmlns:mc="http://schemas.openxmlformats.org/markup-compatibility/2006" xmlns:o="urn:schemas-microsoft-com:office:office" xmlns:r="http://schemas.openxmlformats.org/officeDocument/2006/relationships" xmlns:m="http://schemas.openxmlformats.org/officeDocument/2006/math" xmlns:v="urn:schemas-microsoft-com:vml" xmlns:wp14="http://schemas.microsoft.com/office/word/2010/wordprocessingDrawing" xmlns:wp="http://schemas.openxmlformats.org/drawingml/2006/wordprocessingDrawing" xmlns:w10="urn:schemas-microsoft-com:office:word" xmlns:w="http://schemas.openxmlformats.org/wordprocessingml/2006/main" xmlns:w14="http://schemas.microsoft.com/office/word/2010/wordml" xmlns:w15="http://schemas.microsoft.com/office/word/2012/wordml" xmlns:w16se="http://schemas.microsoft.com/office/word/2015/wordml/symex" xmlns:wpg="http://schemas.microsoft.com/office/word/2010/wordprocessingGroup" xmlns:wpi="http://schemas.microsoft.com/office/word/2010/wordprocessingInk" xmlns:wne="http://schemas.microsoft.com/office/word/2006/wordml" xmlns:wps="http://schemas.microsoft.com/office/word/2010/wordprocessingShape" mc:Ignorable="w14 w15 w16se wp14">
   <w:p>
     <w:pPr>
-      <w:pStyle w:val="lfej"/>
+      <w:pStyle w:val="Header"/>
     </w:pPr>
   </w:p>
 </w:hdr>
 </file>
 
 <file path=word/header3.xml><?xml version="1.0" encoding="utf-8"?>
-<w:hdr xmlns:wpc="http://schemas.microsoft.com/office/word/2010/wordprocessingCanvas" xmlns:cx="http://schemas.microsoft.com/office/drawing/2014/chartex" xmlns:cx1="http://schemas.microsoft.com/office/drawing/2015/9/8/chartex" xmlns:cx2="http://schemas.microsoft.com/office/drawing/2015/10/21/chartex" xmlns:cx3="http://schemas.microsoft.com/office/drawing/2016/5/9/chartex" xmlns:cx4="http://schemas.microsoft.com/office/drawing/2016/5/10/chartex" xmlns:cx5="http://schemas.microsoft.com/office/drawing/2016/5/11/chartex" xmlns:cx6="http://schemas.microsoft.com/office/drawing/2016/5/12/chartex" xmlns:cx7="http://schemas.microsoft.com/office/drawing/2016/5/13/chartex" xmlns:cx8="http://schemas.microsoft.com/office/drawing/2016/5/14/chartex" xmlns:mc="http://schemas.openxmlformats.org/markup-compatibility/2006" xmlns:aink="http://schemas.microsoft.com/office/drawing/2016/ink" xmlns:am3d="http://schemas.microsoft.com/office/drawing/2017/model3d" xmlns:o="urn:schemas-microsoft-com:office:office" xmlns:r="http://schemas.openxmlformats.org/officeDocument/2006/relationships" xmlns:m="http://schemas.openxmlformats.org/officeDocument/2006/math" xmlns:v="urn:schemas-microsoft-com:vml" xmlns:wp14="http://schemas.microsoft.com/office/word/2010/wordprocessingDrawing" xmlns:wp="http://schemas.openxmlformats.org/drawingml/2006/wordprocessingDrawing" xmlns:w10="urn:schemas-microsoft-com:office:word" xmlns:w="http://schemas.openxmlformats.org/wordprocessingml/2006/main" xmlns:w14="http://schemas.microsoft.com/office/word/2010/wordml" xmlns:w15="http://schemas.microsoft.com/office/word/2012/wordml" xmlns:w16cid="http://schemas.microsoft.com/office/word/2016/wordml/cid" xmlns:w16se="http://schemas.microsoft.com/office/word/2015/wordml/symex" xmlns:wpg="http://schemas.microsoft.com/office/word/2010/wordprocessingGroup" xmlns:wpi="http://schemas.microsoft.com/office/word/2010/wordprocessingInk" xmlns:wne="http://schemas.microsoft.com/office/word/2006/wordml" xmlns:wps="http://schemas.microsoft.com/office/word/2010/wordprocessingShape" mc:Ignorable="w14 w15 w16se w16cid wp14">
+<w:hdr xmlns:wpc="http://schemas.microsoft.com/office/word/2010/wordprocessingCanvas" xmlns:cx="http://schemas.microsoft.com/office/drawing/2014/chartex" xmlns:mc="http://schemas.openxmlformats.org/markup-compatibility/2006" xmlns:o="urn:schemas-microsoft-com:office:office" xmlns:r="http://schemas.openxmlformats.org/officeDocument/2006/relationships" xmlns:m="http://schemas.openxmlformats.org/officeDocument/2006/math" xmlns:v="urn:schemas-microsoft-com:vml" xmlns:wp14="http://schemas.microsoft.com/office/word/2010/wordprocessingDrawing" xmlns:wp="http://schemas.openxmlformats.org/drawingml/2006/wordprocessingDrawing" xmlns:w10="urn:schemas-microsoft-com:office:word" xmlns:w="http://schemas.openxmlformats.org/wordprocessingml/2006/main" xmlns:w14="http://schemas.microsoft.com/office/word/2010/wordml" xmlns:w15="http://schemas.microsoft.com/office/word/2012/wordml" xmlns:w16se="http://schemas.microsoft.com/office/word/2015/wordml/symex" xmlns:wpg="http://schemas.microsoft.com/office/word/2010/wordprocessingGroup" xmlns:wpi="http://schemas.microsoft.com/office/word/2010/wordprocessingInk" xmlns:wne="http://schemas.microsoft.com/office/word/2006/wordml" xmlns:wps="http://schemas.microsoft.com/office/word/2010/wordprocessingShape" mc:Ignorable="w14 w15 w16se wp14">
   <w:p>
     <w:pPr>
-      <w:pStyle w:val="lfej"/>
+      <w:pStyle w:val="Header"/>
     </w:pPr>
   </w:p>
 </w:hdr>
 </file>
 
 <file path=word/numbering.xml><?xml version="1.0" encoding="utf-8"?>
-<w:numbering xmlns:wpc="http://schemas.microsoft.com/office/word/2010/wordprocessingCanvas" xmlns:cx="http://schemas.microsoft.com/office/drawing/2014/chartex" xmlns:cx1="http://schemas.microsoft.com/office/drawing/2015/9/8/chartex" xmlns:cx2="http://schemas.microsoft.com/office/drawing/2015/10/21/chartex" xmlns:cx3="http://schemas.microsoft.com/office/drawing/2016/5/9/chartex" xmlns:cx4="http://schemas.microsoft.com/office/drawing/2016/5/10/chartex" xmlns:cx5="http://schemas.microsoft.com/office/drawing/2016/5/11/chartex" xmlns:cx6="http://schemas.microsoft.com/office/drawing/2016/5/12/chartex" xmlns:cx7="http://schemas.microsoft.com/office/drawing/2016/5/13/chartex" xmlns:cx8="http://schemas.microsoft.com/office/drawing/2016/5/14/chartex" xmlns:mc="http://schemas.openxmlformats.org/markup-compatibility/2006" xmlns:aink="http://schemas.microsoft.com/office/drawing/2016/ink" xmlns:am3d="http://schemas.microsoft.com/office/drawing/2017/model3d" xmlns:o="urn:schemas-microsoft-com:office:office" xmlns:r="http://schemas.openxmlformats.org/officeDocument/2006/relationships" xmlns:m="http://schemas.openxmlformats.org/officeDocument/2006/math" xmlns:v="urn:schemas-microsoft-com:vml" xmlns:wp14="http://schemas.microsoft.com/office/word/2010/wordprocessingDrawing" xmlns:wp="http://schemas.openxmlformats.org/drawingml/2006/wordprocessingDrawing" xmlns:w10="urn:schemas-microsoft-com:office:word" xmlns:w="http://schemas.openxmlformats.org/wordprocessingml/2006/main" xmlns:w14="http://schemas.microsoft.com/office/word/2010/wordml" xmlns:w15="http://schemas.microsoft.com/office/word/2012/wordml" xmlns:w16cid="http://schemas.microsoft.com/office/word/2016/wordml/cid" xmlns:w16se="http://schemas.microsoft.com/office/word/2015/wordml/symex" xmlns:wpg="http://schemas.microsoft.com/office/word/2010/wordprocessingGroup" xmlns:wpi="http://schemas.microsoft.com/office/word/2010/wordprocessingInk" xmlns:wne="http://schemas.microsoft.com/office/word/2006/wordml" xmlns:wps="http://schemas.microsoft.com/office/word/2010/wordprocessingShape" mc:Ignorable="w14 w15 w16se w16cid wp14">
+<w:numbering xmlns:wpc="http://schemas.microsoft.com/office/word/2010/wordprocessingCanvas" xmlns:cx="http://schemas.microsoft.com/office/drawing/2014/chartex" xmlns:mc="http://schemas.openxmlformats.org/markup-compatibility/2006" xmlns:o="urn:schemas-microsoft-com:office:office" xmlns:r="http://schemas.openxmlformats.org/officeDocument/2006/relationships" xmlns:m="http://schemas.openxmlformats.org/officeDocument/2006/math" xmlns:v="urn:schemas-microsoft-com:vml" xmlns:wp14="http://schemas.microsoft.com/office/word/2010/wordprocessingDrawing" xmlns:wp="http://schemas.openxmlformats.org/drawingml/2006/wordprocessingDrawing" xmlns:w10="urn:schemas-microsoft-com:office:word" xmlns:w="http://schemas.openxmlformats.org/wordprocessingml/2006/main" xmlns:w14="http://schemas.microsoft.com/office/word/2010/wordml" xmlns:w15="http://schemas.microsoft.com/office/word/2012/wordml" xmlns:w16se="http://schemas.microsoft.com/office/word/2015/wordml/symex" xmlns:wpg="http://schemas.microsoft.com/office/word/2010/wordprocessingGroup" xmlns:wpi="http://schemas.microsoft.com/office/word/2010/wordprocessingInk" xmlns:wne="http://schemas.microsoft.com/office/word/2006/wordml" xmlns:wps="http://schemas.microsoft.com/office/word/2010/wordprocessingShape" mc:Ignorable="w14 w15 w16se wp14">
   <w:abstractNum w:abstractNumId="0" w15:restartNumberingAfterBreak="0">
     <w:nsid w:val="1F083457"/>
     <w:multiLevelType w:val="hybridMultilevel"/>
@@ -2211,7 +1254,7 @@
 </file>
 
 <file path=word/styles.xml><?xml version="1.0" encoding="utf-8"?>
-<w:styles xmlns:mc="http://schemas.openxmlformats.org/markup-compatibility/2006" xmlns:r="http://schemas.openxmlformats.org/officeDocument/2006/relationships" xmlns:w="http://schemas.openxmlformats.org/wordprocessingml/2006/main" xmlns:w14="http://schemas.microsoft.com/office/word/2010/wordml" xmlns:w15="http://schemas.microsoft.com/office/word/2012/wordml" xmlns:w16cid="http://schemas.microsoft.com/office/word/2016/wordml/cid" xmlns:w16se="http://schemas.microsoft.com/office/word/2015/wordml/symex" mc:Ignorable="w14 w15 w16se w16cid">
+<w:styles xmlns:mc="http://schemas.openxmlformats.org/markup-compatibility/2006" xmlns:r="http://schemas.openxmlformats.org/officeDocument/2006/relationships" xmlns:w="http://schemas.openxmlformats.org/wordprocessingml/2006/main" xmlns:w14="http://schemas.microsoft.com/office/word/2010/wordml" xmlns:w15="http://schemas.microsoft.com/office/word/2012/wordml" xmlns:w16se="http://schemas.microsoft.com/office/word/2015/wordml/symex" mc:Ignorable="w14 w15 w16se">
   <w:docDefaults>
     <w:rPrDefault>
       <w:rPr>
@@ -2227,7 +1270,7 @@
       </w:pPr>
     </w:pPrDefault>
   </w:docDefaults>
-  <w:latentStyles w:defLockedState="0" w:defUIPriority="99" w:defSemiHidden="0" w:defUnhideWhenUsed="0" w:defQFormat="0" w:count="375">
+  <w:latentStyles w:defLockedState="0" w:defUIPriority="99" w:defSemiHidden="0" w:defUnhideWhenUsed="0" w:defQFormat="0" w:count="371">
     <w:lsdException w:name="Normal" w:uiPriority="0" w:qFormat="1"/>
     <w:lsdException w:name="heading 1" w:uiPriority="9" w:qFormat="1"/>
     <w:lsdException w:name="heading 2" w:semiHidden="1" w:uiPriority="9" w:unhideWhenUsed="1" w:qFormat="1"/>
@@ -2382,7 +1425,7 @@
     <w:lsdException w:name="Table Web 2" w:semiHidden="1" w:unhideWhenUsed="1"/>
     <w:lsdException w:name="Table Web 3" w:semiHidden="1" w:unhideWhenUsed="1"/>
     <w:lsdException w:name="Balloon Text" w:semiHidden="1" w:unhideWhenUsed="1"/>
-    <w:lsdException w:name="Table Grid" w:semiHidden="1" w:uiPriority="59" w:unhideWhenUsed="1"/>
+    <w:lsdException w:name="Table Grid" w:uiPriority="59"/>
     <w:lsdException w:name="Table Theme" w:semiHidden="1" w:unhideWhenUsed="1"/>
     <w:lsdException w:name="Placeholder Text" w:semiHidden="1"/>
     <w:lsdException w:name="No Spacing" w:uiPriority="1" w:qFormat="1"/>
@@ -2599,22 +1642,18 @@
     <w:lsdException w:name="List Table 5 Dark Accent 6" w:uiPriority="50"/>
     <w:lsdException w:name="List Table 6 Colorful Accent 6" w:uiPriority="51"/>
     <w:lsdException w:name="List Table 7 Colorful Accent 6" w:uiPriority="52"/>
-    <w:lsdException w:name="Mention" w:semiHidden="1" w:unhideWhenUsed="1"/>
-    <w:lsdException w:name="Smart Hyperlink" w:semiHidden="1" w:unhideWhenUsed="1"/>
-    <w:lsdException w:name="Hashtag" w:semiHidden="1" w:unhideWhenUsed="1"/>
-    <w:lsdException w:name="Unresolved Mention" w:semiHidden="1" w:unhideWhenUsed="1"/>
   </w:latentStyles>
-  <w:style w:type="paragraph" w:default="1" w:styleId="Norml">
+  <w:style w:type="paragraph" w:default="1" w:styleId="Normal">
     <w:name w:val="Normal"/>
     <w:qFormat/>
   </w:style>
-  <w:style w:type="character" w:default="1" w:styleId="Bekezdsalapbettpusa">
+  <w:style w:type="character" w:default="1" w:styleId="DefaultParagraphFont">
     <w:name w:val="Default Paragraph Font"/>
     <w:uiPriority w:val="1"/>
     <w:semiHidden/>
     <w:unhideWhenUsed/>
   </w:style>
-  <w:style w:type="table" w:default="1" w:styleId="Normltblzat">
+  <w:style w:type="table" w:default="1" w:styleId="TableNormal">
     <w:name w:val="Normal Table"/>
     <w:uiPriority w:val="99"/>
     <w:semiHidden/>
@@ -2629,16 +1668,16 @@
       </w:tblCellMar>
     </w:tblPr>
   </w:style>
-  <w:style w:type="numbering" w:default="1" w:styleId="Nemlista">
+  <w:style w:type="numbering" w:default="1" w:styleId="NoList">
     <w:name w:val="No List"/>
     <w:uiPriority w:val="99"/>
     <w:semiHidden/>
     <w:unhideWhenUsed/>
   </w:style>
-  <w:style w:type="paragraph" w:styleId="lfej">
+  <w:style w:type="paragraph" w:styleId="Header">
     <w:name w:val="header"/>
-    <w:basedOn w:val="Norml"/>
-    <w:link w:val="lfejChar"/>
+    <w:basedOn w:val="Normal"/>
+    <w:link w:val="HeaderChar"/>
     <w:uiPriority w:val="99"/>
     <w:unhideWhenUsed/>
     <w:rsid w:val="001B1A3F"/>
@@ -2650,17 +1689,17 @@
       <w:spacing w:line="240" w:lineRule="auto"/>
     </w:pPr>
   </w:style>
-  <w:style w:type="character" w:customStyle="1" w:styleId="lfejChar">
-    <w:name w:val="Élőfej Char"/>
-    <w:basedOn w:val="Bekezdsalapbettpusa"/>
-    <w:link w:val="lfej"/>
+  <w:style w:type="character" w:customStyle="1" w:styleId="HeaderChar">
+    <w:name w:val="Header Char"/>
+    <w:basedOn w:val="DefaultParagraphFont"/>
+    <w:link w:val="Header"/>
     <w:uiPriority w:val="99"/>
     <w:rsid w:val="001B1A3F"/>
   </w:style>
-  <w:style w:type="paragraph" w:styleId="llb">
+  <w:style w:type="paragraph" w:styleId="Footer">
     <w:name w:val="footer"/>
-    <w:basedOn w:val="Norml"/>
-    <w:link w:val="llbChar"/>
+    <w:basedOn w:val="Normal"/>
+    <w:link w:val="FooterChar"/>
     <w:uiPriority w:val="99"/>
     <w:unhideWhenUsed/>
     <w:rsid w:val="001B1A3F"/>
@@ -2672,16 +1711,16 @@
       <w:spacing w:line="240" w:lineRule="auto"/>
     </w:pPr>
   </w:style>
-  <w:style w:type="character" w:customStyle="1" w:styleId="llbChar">
-    <w:name w:val="Élőláb Char"/>
-    <w:basedOn w:val="Bekezdsalapbettpusa"/>
-    <w:link w:val="llb"/>
+  <w:style w:type="character" w:customStyle="1" w:styleId="FooterChar">
+    <w:name w:val="Footer Char"/>
+    <w:basedOn w:val="DefaultParagraphFont"/>
+    <w:link w:val="Footer"/>
     <w:uiPriority w:val="99"/>
     <w:rsid w:val="001B1A3F"/>
   </w:style>
-  <w:style w:type="paragraph" w:styleId="Listaszerbekezds">
+  <w:style w:type="paragraph" w:styleId="ListParagraph">
     <w:name w:val="List Paragraph"/>
-    <w:basedOn w:val="Norml"/>
+    <w:basedOn w:val="Normal"/>
     <w:uiPriority w:val="34"/>
     <w:qFormat/>
     <w:rsid w:val="005F0A66"/>
@@ -2690,9 +1729,9 @@
       <w:contextualSpacing/>
     </w:pPr>
   </w:style>
-  <w:style w:type="character" w:styleId="Hiperhivatkozs">
+  <w:style w:type="character" w:styleId="Hyperlink">
     <w:name w:val="Hyperlink"/>
-    <w:basedOn w:val="Bekezdsalapbettpusa"/>
+    <w:basedOn w:val="DefaultParagraphFont"/>
     <w:uiPriority w:val="99"/>
     <w:unhideWhenUsed/>
     <w:rsid w:val="002C7571"/>
@@ -2701,9 +1740,9 @@
       <w:u w:val="single"/>
     </w:rPr>
   </w:style>
-  <w:style w:type="character" w:styleId="Mrltotthiperhivatkozs">
+  <w:style w:type="character" w:styleId="FollowedHyperlink">
     <w:name w:val="FollowedHyperlink"/>
-    <w:basedOn w:val="Bekezdsalapbettpusa"/>
+    <w:basedOn w:val="DefaultParagraphFont"/>
     <w:uiPriority w:val="99"/>
     <w:semiHidden/>
     <w:unhideWhenUsed/>
@@ -2711,6 +1750,104 @@
     <w:rPr>
       <w:color w:val="800080" w:themeColor="followedHyperlink"/>
       <w:u w:val="single"/>
+    </w:rPr>
+  </w:style>
+  <w:style w:type="character" w:styleId="CommentReference">
+    <w:name w:val="annotation reference"/>
+    <w:basedOn w:val="DefaultParagraphFont"/>
+    <w:uiPriority w:val="99"/>
+    <w:semiHidden/>
+    <w:unhideWhenUsed/>
+    <w:rsid w:val="00AF56D9"/>
+    <w:rPr>
+      <w:sz w:val="16"/>
+      <w:szCs w:val="16"/>
+    </w:rPr>
+  </w:style>
+  <w:style w:type="paragraph" w:styleId="CommentText">
+    <w:name w:val="annotation text"/>
+    <w:basedOn w:val="Normal"/>
+    <w:link w:val="CommentTextChar"/>
+    <w:uiPriority w:val="99"/>
+    <w:semiHidden/>
+    <w:unhideWhenUsed/>
+    <w:rsid w:val="00AF56D9"/>
+    <w:pPr>
+      <w:spacing w:line="240" w:lineRule="auto"/>
+    </w:pPr>
+    <w:rPr>
+      <w:sz w:val="20"/>
+      <w:szCs w:val="20"/>
+    </w:rPr>
+  </w:style>
+  <w:style w:type="character" w:customStyle="1" w:styleId="CommentTextChar">
+    <w:name w:val="Comment Text Char"/>
+    <w:basedOn w:val="DefaultParagraphFont"/>
+    <w:link w:val="CommentText"/>
+    <w:uiPriority w:val="99"/>
+    <w:semiHidden/>
+    <w:rsid w:val="00AF56D9"/>
+    <w:rPr>
+      <w:sz w:val="20"/>
+      <w:szCs w:val="20"/>
+    </w:rPr>
+  </w:style>
+  <w:style w:type="paragraph" w:styleId="CommentSubject">
+    <w:name w:val="annotation subject"/>
+    <w:basedOn w:val="CommentText"/>
+    <w:next w:val="CommentText"/>
+    <w:link w:val="CommentSubjectChar"/>
+    <w:uiPriority w:val="99"/>
+    <w:semiHidden/>
+    <w:unhideWhenUsed/>
+    <w:rsid w:val="00AF56D9"/>
+    <w:rPr>
+      <w:b/>
+      <w:bCs/>
+    </w:rPr>
+  </w:style>
+  <w:style w:type="character" w:customStyle="1" w:styleId="CommentSubjectChar">
+    <w:name w:val="Comment Subject Char"/>
+    <w:basedOn w:val="CommentTextChar"/>
+    <w:link w:val="CommentSubject"/>
+    <w:uiPriority w:val="99"/>
+    <w:semiHidden/>
+    <w:rsid w:val="00AF56D9"/>
+    <w:rPr>
+      <w:b/>
+      <w:bCs/>
+      <w:sz w:val="20"/>
+      <w:szCs w:val="20"/>
+    </w:rPr>
+  </w:style>
+  <w:style w:type="paragraph" w:styleId="BalloonText">
+    <w:name w:val="Balloon Text"/>
+    <w:basedOn w:val="Normal"/>
+    <w:link w:val="BalloonTextChar"/>
+    <w:uiPriority w:val="99"/>
+    <w:semiHidden/>
+    <w:unhideWhenUsed/>
+    <w:rsid w:val="00AF56D9"/>
+    <w:pPr>
+      <w:spacing w:line="240" w:lineRule="auto"/>
+    </w:pPr>
+    <w:rPr>
+      <w:rFonts w:ascii="Segoe UI" w:hAnsi="Segoe UI" w:cs="Segoe UI"/>
+      <w:sz w:val="18"/>
+      <w:szCs w:val="18"/>
+    </w:rPr>
+  </w:style>
+  <w:style w:type="character" w:customStyle="1" w:styleId="BalloonTextChar">
+    <w:name w:val="Balloon Text Char"/>
+    <w:basedOn w:val="DefaultParagraphFont"/>
+    <w:link w:val="BalloonText"/>
+    <w:uiPriority w:val="99"/>
+    <w:semiHidden/>
+    <w:rsid w:val="00AF56D9"/>
+    <w:rPr>
+      <w:rFonts w:ascii="Segoe UI" w:hAnsi="Segoe UI" w:cs="Segoe UI"/>
+      <w:sz w:val="18"/>
+      <w:szCs w:val="18"/>
     </w:rPr>
   </w:style>
 </w:styles>
@@ -2999,4 +2136,16 @@
   <a:objectDefaults/>
   <a:extraClrSchemeLst/>
 </a:theme>
+</file>
+
+<file path=customXml/item1.xml><?xml version="1.0" encoding="utf-8"?>
+<b:Sources xmlns:b="http://schemas.openxmlformats.org/officeDocument/2006/bibliography" xmlns="http://schemas.openxmlformats.org/officeDocument/2006/bibliography" SelectedStyle="\IEEE2006OfficeOnline.xsl" StyleName="IEEE" Version="2006"/>
+</file>
+
+<file path=customXml/itemProps1.xml><?xml version="1.0" encoding="utf-8"?>
+<ds:datastoreItem xmlns:ds="http://schemas.openxmlformats.org/officeDocument/2006/customXml" ds:itemID="{AACBDFE2-3769-41C5-872D-D0C11F7A3B86}">
+  <ds:schemaRefs>
+    <ds:schemaRef ds:uri="http://schemas.openxmlformats.org/officeDocument/2006/bibliography"/>
+  </ds:schemaRefs>
+</ds:datastoreItem>
 </file>
</xml_diff>